<commit_message>
Update typo in doc
</commit_message>
<xml_diff>
--- a/doc/fibonacci-web-service.docx
+++ b/doc/fibonacci-web-service.docx
@@ -13,6 +13,15 @@
     </w:p>
     <w:sdt>
       <w:sdtPr>
+        <w:rPr>
+          <w:rFonts w:asciiTheme="minorHAnsi" w:eastAsiaTheme="minorEastAsia" w:hAnsiTheme="minorHAnsi" w:cstheme="minorBidi"/>
+          <w:b w:val="0"/>
+          <w:bCs w:val="0"/>
+          <w:color w:val="auto"/>
+          <w:sz w:val="22"/>
+          <w:szCs w:val="22"/>
+          <w:lang w:eastAsia="zh-CN"/>
+        </w:rPr>
         <w:id w:val="728117033"/>
         <w:docPartObj>
           <w:docPartGallery w:val="Table of Contents"/>
@@ -21,12 +30,7 @@
       </w:sdtPr>
       <w:sdtEndPr>
         <w:rPr>
-          <w:rFonts w:asciiTheme="minorHAnsi" w:eastAsiaTheme="minorEastAsia" w:hAnsiTheme="minorHAnsi" w:cstheme="minorBidi"/>
           <w:noProof/>
-          <w:color w:val="auto"/>
-          <w:sz w:val="22"/>
-          <w:szCs w:val="22"/>
-          <w:lang w:eastAsia="zh-CN"/>
         </w:rPr>
       </w:sdtEndPr>
       <w:sdtContent>
@@ -58,109 +62,63 @@
           <w:r>
             <w:fldChar w:fldCharType="separate"/>
           </w:r>
-          <w:bookmarkStart w:id="0" w:name="_GoBack"/>
-          <w:r>
-            <w:rPr>
-              <w:rStyle w:val="Hyperlink"/>
-              <w:noProof/>
-            </w:rPr>
-            <w:fldChar w:fldCharType="begin"/>
-          </w:r>
-          <w:r>
-            <w:rPr>
-              <w:rStyle w:val="Hyperlink"/>
-              <w:noProof/>
-            </w:rPr>
-            <w:instrText xml:space="preserve"> </w:instrText>
-          </w:r>
-          <w:r>
-            <w:rPr>
-              <w:noProof/>
-            </w:rPr>
-            <w:instrText>HYPERLINK \l "_Toc429342623"</w:instrText>
-          </w:r>
-          <w:r>
-            <w:rPr>
-              <w:rStyle w:val="Hyperlink"/>
-              <w:noProof/>
-            </w:rPr>
-            <w:instrText xml:space="preserve"> </w:instrText>
-          </w:r>
-          <w:r>
-            <w:rPr>
-              <w:rStyle w:val="Hyperlink"/>
-              <w:noProof/>
-            </w:rPr>
-          </w:r>
-          <w:r>
-            <w:rPr>
-              <w:rStyle w:val="Hyperlink"/>
-              <w:noProof/>
-            </w:rPr>
-            <w:fldChar w:fldCharType="separate"/>
-          </w:r>
-          <w:r>
-            <w:rPr>
-              <w:rStyle w:val="Hyperlink"/>
-              <w:noProof/>
-            </w:rPr>
-            <w:t>Architecture</w:t>
-          </w:r>
-          <w:r>
-            <w:rPr>
-              <w:noProof/>
-              <w:webHidden/>
-            </w:rPr>
-            <w:tab/>
-          </w:r>
-          <w:r>
-            <w:rPr>
-              <w:noProof/>
-              <w:webHidden/>
-            </w:rPr>
-            <w:fldChar w:fldCharType="begin"/>
-          </w:r>
-          <w:r>
-            <w:rPr>
-              <w:noProof/>
-              <w:webHidden/>
-            </w:rPr>
-            <w:instrText xml:space="preserve"> PAGEREF _Toc429342623 \h </w:instrText>
-          </w:r>
-          <w:r>
-            <w:rPr>
-              <w:noProof/>
-              <w:webHidden/>
-            </w:rPr>
-          </w:r>
-          <w:r>
-            <w:rPr>
-              <w:noProof/>
-              <w:webHidden/>
-            </w:rPr>
-            <w:fldChar w:fldCharType="separate"/>
-          </w:r>
-          <w:r>
-            <w:rPr>
-              <w:noProof/>
-              <w:webHidden/>
-            </w:rPr>
-            <w:t>1</w:t>
-          </w:r>
-          <w:r>
-            <w:rPr>
-              <w:noProof/>
-              <w:webHidden/>
-            </w:rPr>
-            <w:fldChar w:fldCharType="end"/>
-          </w:r>
-          <w:r>
-            <w:rPr>
-              <w:rStyle w:val="Hyperlink"/>
-              <w:noProof/>
-            </w:rPr>
-            <w:fldChar w:fldCharType="end"/>
-          </w:r>
+          <w:hyperlink w:anchor="_Toc429342623" w:history="1">
+            <w:r>
+              <w:rPr>
+                <w:rStyle w:val="Hyperlink"/>
+                <w:noProof/>
+              </w:rPr>
+              <w:t>Architecture</w:t>
+            </w:r>
+            <w:r>
+              <w:rPr>
+                <w:noProof/>
+                <w:webHidden/>
+              </w:rPr>
+              <w:tab/>
+            </w:r>
+            <w:r>
+              <w:rPr>
+                <w:noProof/>
+                <w:webHidden/>
+              </w:rPr>
+              <w:fldChar w:fldCharType="begin"/>
+            </w:r>
+            <w:r>
+              <w:rPr>
+                <w:noProof/>
+                <w:webHidden/>
+              </w:rPr>
+              <w:instrText xml:space="preserve"> PAGEREF _Toc429342623 \h </w:instrText>
+            </w:r>
+            <w:r>
+              <w:rPr>
+                <w:noProof/>
+                <w:webHidden/>
+              </w:rPr>
+            </w:r>
+            <w:r>
+              <w:rPr>
+                <w:noProof/>
+                <w:webHidden/>
+              </w:rPr>
+              <w:fldChar w:fldCharType="separate"/>
+            </w:r>
+            <w:r>
+              <w:rPr>
+                <w:noProof/>
+                <w:webHidden/>
+              </w:rPr>
+              <w:t>1</w:t>
+            </w:r>
+            <w:r>
+              <w:rPr>
+                <w:noProof/>
+                <w:webHidden/>
+              </w:rPr>
+              <w:fldChar w:fldCharType="end"/>
+            </w:r>
+          </w:hyperlink>
         </w:p>
         <w:p>
           <w:pPr>
@@ -853,7 +811,6 @@
             </w:r>
           </w:hyperlink>
         </w:p>
-        <w:bookmarkEnd w:id="0"/>
         <w:p>
           <w:r>
             <w:rPr>
@@ -870,11 +827,11 @@
       <w:pPr>
         <w:pStyle w:val="Heading1"/>
       </w:pPr>
-      <w:bookmarkStart w:id="1" w:name="_Toc429342623"/>
+      <w:bookmarkStart w:id="0" w:name="_Toc429342623"/>
       <w:r>
         <w:t>Architecture</w:t>
       </w:r>
-      <w:bookmarkEnd w:id="1"/>
+      <w:bookmarkEnd w:id="0"/>
     </w:p>
     <w:p>
       <w:pPr>
@@ -1020,11 +977,11 @@
       <w:pPr>
         <w:pStyle w:val="Heading1"/>
       </w:pPr>
-      <w:bookmarkStart w:id="2" w:name="_Toc429342624"/>
+      <w:bookmarkStart w:id="1" w:name="_Toc429342624"/>
       <w:r>
         <w:t>Design and Implementation</w:t>
       </w:r>
-      <w:bookmarkEnd w:id="2"/>
+      <w:bookmarkEnd w:id="1"/>
     </w:p>
     <w:p>
       <w:pPr>
@@ -1033,14 +990,14 @@
           <w:iCs/>
         </w:rPr>
       </w:pPr>
-      <w:bookmarkStart w:id="3" w:name="_Toc429342625"/>
+      <w:bookmarkStart w:id="2" w:name="_Toc429342625"/>
       <w:r>
         <w:rPr>
           <w:iCs/>
         </w:rPr>
         <w:t>Request and Response Format</w:t>
       </w:r>
-      <w:bookmarkEnd w:id="3"/>
+      <w:bookmarkEnd w:id="2"/>
     </w:p>
     <w:p>
       <w:r>
@@ -1087,7 +1044,7 @@
       <w:pPr>
         <w:pStyle w:val="Heading2"/>
       </w:pPr>
-      <w:bookmarkStart w:id="4" w:name="_Toc429342626"/>
+      <w:bookmarkStart w:id="3" w:name="_Toc429342626"/>
       <w:r>
         <w:lastRenderedPageBreak/>
         <w:t>Fibonacci Web Ser</w:t>
@@ -1095,7 +1052,7 @@
       <w:r>
         <w:t>ver</w:t>
       </w:r>
-      <w:bookmarkEnd w:id="4"/>
+      <w:bookmarkEnd w:id="3"/>
     </w:p>
     <w:p>
       <w:r>
@@ -1133,10 +1090,7 @@
         <w:t>on-blocking network I/O, Tornado</w:t>
       </w:r>
       <w:r>
-        <w:t xml:space="preserve"> can scale to tens of thousands of open connections, making it ideal for</w:t>
-      </w:r>
-      <w:r>
-        <w:t> </w:t>
+        <w:t xml:space="preserve"> can scale to tens of thousands of open connections, making it ideal for </w:t>
       </w:r>
       <w:hyperlink r:id="rId12" w:anchor="Long_polling" w:history="1">
         <w:r>
@@ -1144,10 +1098,7 @@
         </w:r>
       </w:hyperlink>
       <w:r>
-        <w:t>,</w:t>
-      </w:r>
-      <w:r>
-        <w:t> </w:t>
+        <w:t>, </w:t>
       </w:r>
       <w:hyperlink r:id="rId13" w:history="1">
         <w:r>
@@ -1218,10 +1169,7 @@
         <w:t xml:space="preserve">The usage of </w:t>
       </w:r>
       <w:r>
-        <w:t>fibonacci_web_service.py</w:t>
-      </w:r>
-      <w:r>
-        <w:t xml:space="preserve"> is as follows:</w:t>
+        <w:t>fibonacci_web_service.py is as follows:</w:t>
       </w:r>
     </w:p>
     <w:tbl>
@@ -1591,11 +1539,11 @@
       <w:pPr>
         <w:pStyle w:val="Heading2"/>
       </w:pPr>
-      <w:bookmarkStart w:id="5" w:name="_Toc429342627"/>
+      <w:bookmarkStart w:id="4" w:name="_Toc429342627"/>
       <w:r>
         <w:t>Fibonacci Library</w:t>
       </w:r>
-      <w:bookmarkEnd w:id="5"/>
+      <w:bookmarkEnd w:id="4"/>
     </w:p>
     <w:p>
       <w:r>
@@ -1641,13 +1589,7 @@
         <w:t>We know recursive function is a classical implementation for Fibonacci calculation, while its efficiency may not be as good as its alternative iteration implementation, especially when recursive depth is large. And there is some max recursion limit set by default</w:t>
       </w:r>
       <w:r>
-        <w:t xml:space="preserve">. You can check and change it as follows. And when </w:t>
-      </w:r>
-      <w:r>
-        <w:t>max recursion limit</w:t>
-      </w:r>
-      <w:r>
-        <w:t xml:space="preserve"> is exceeded, Python RuntimeError will be raised.</w:t>
+        <w:t>. You can check and change it as follows. And when max recursion limit is exceeded, Python RuntimeError will be raised.</w:t>
       </w:r>
     </w:p>
     <w:tbl>
@@ -1911,11 +1853,11 @@
       <w:pPr>
         <w:pStyle w:val="Heading2"/>
       </w:pPr>
-      <w:bookmarkStart w:id="6" w:name="_Toc429342628"/>
+      <w:bookmarkStart w:id="5" w:name="_Toc429342628"/>
       <w:r>
         <w:t>Cache</w:t>
       </w:r>
-      <w:bookmarkEnd w:id="6"/>
+      <w:bookmarkEnd w:id="5"/>
     </w:p>
     <w:p>
       <w:r>
@@ -2007,13 +1949,7 @@
       </w:r>
       <w:proofErr w:type="gramEnd"/>
       <w:r>
-        <w:t>length, cache</w:t>
-      </w:r>
-      <w:r>
-        <w:t>)</w:t>
-      </w:r>
-      <w:r>
-        <w:t xml:space="preserve"> to calculate the Fibonacci numbers after 1000. In</w:t>
+        <w:t>length, cache) to calculate the Fibonacci numbers after 1000. In</w:t>
       </w:r>
       <w:r>
         <w:t>ternally the lib call will do calculation based on the cache input, which does not start from scratch.</w:t>
@@ -2023,22 +1959,22 @@
       <w:pPr>
         <w:pStyle w:val="Heading1"/>
       </w:pPr>
-      <w:bookmarkStart w:id="7" w:name="_Toc429342629"/>
+      <w:bookmarkStart w:id="6" w:name="_Toc429342629"/>
       <w:r>
         <w:lastRenderedPageBreak/>
         <w:t>Test</w:t>
       </w:r>
+      <w:bookmarkEnd w:id="6"/>
+    </w:p>
+    <w:p>
+      <w:pPr>
+        <w:pStyle w:val="Heading2"/>
+      </w:pPr>
+      <w:bookmarkStart w:id="7" w:name="_Toc429342630"/>
+      <w:r>
+        <w:t>Unit Test</w:t>
+      </w:r>
       <w:bookmarkEnd w:id="7"/>
-    </w:p>
-    <w:p>
-      <w:pPr>
-        <w:pStyle w:val="Heading2"/>
-      </w:pPr>
-      <w:bookmarkStart w:id="8" w:name="_Toc429342630"/>
-      <w:r>
-        <w:t>Unit Test</w:t>
-      </w:r>
-      <w:bookmarkEnd w:id="8"/>
     </w:p>
     <w:p>
       <w:r>
@@ -2075,10 +2011,7 @@
     </w:p>
     <w:p>
       <w:r>
-        <w:t xml:space="preserve">For </w:t>
-      </w:r>
-      <w:r>
-        <w:t>lib/</w:t>
+        <w:t>For lib/</w:t>
       </w:r>
       <w:r>
         <w:rPr>
@@ -2218,15 +2151,21 @@
       <w:pPr>
         <w:pStyle w:val="Heading2"/>
       </w:pPr>
-      <w:bookmarkStart w:id="9" w:name="_Toc429342631"/>
+      <w:bookmarkStart w:id="8" w:name="_Toc429342631"/>
       <w:r>
         <w:t>Functional Test</w:t>
       </w:r>
-      <w:bookmarkEnd w:id="9"/>
-    </w:p>
-    <w:p>
-      <w:r>
-        <w:t>Functional test is to the functionality of the Fibonacci web service by sending various requests and verify corresponding response.</w:t>
+      <w:bookmarkEnd w:id="8"/>
+    </w:p>
+    <w:p>
+      <w:r>
+        <w:t>Functional test is to</w:t>
+      </w:r>
+      <w:r>
+        <w:t xml:space="preserve"> test</w:t>
+      </w:r>
+      <w:r>
+        <w:t xml:space="preserve"> the functionality of the Fibonacci web service by sending various requests and verify corresponding response.</w:t>
       </w:r>
       <w:r>
         <w:t xml:space="preserve"> The tests/</w:t>
@@ -2431,6 +2370,7 @@
     </w:tbl>
     <w:p/>
     <w:p>
+      <w:bookmarkStart w:id="9" w:name="_GoBack"/>
       <w:r>
         <w:t xml:space="preserve">For negative cases like negative or invalid length, or invalid URL, </w:t>
       </w:r>
@@ -2452,6 +2392,7 @@
         <w:pStyle w:val="Heading1"/>
       </w:pPr>
       <w:bookmarkStart w:id="10" w:name="_Toc429342632"/>
+      <w:bookmarkEnd w:id="9"/>
       <w:r>
         <w:t>Extendibility</w:t>
       </w:r>
@@ -2459,13 +2400,7 @@
     </w:p>
     <w:p>
       <w:r>
-        <w:t>Although the Fibonacci web service is simple, the architecture of</w:t>
-      </w:r>
-      <w:r>
-        <w:t xml:space="preserve"> this project</w:t>
-      </w:r>
-      <w:r>
-        <w:t xml:space="preserve"> is designed and developed with high </w:t>
+        <w:t xml:space="preserve">Although the Fibonacci web service is simple, the architecture of this project is designed and developed with high </w:t>
       </w:r>
       <w:r>
         <w:t>maintainability</w:t>
@@ -2501,13 +2436,7 @@
         <w:t>implementing</w:t>
       </w:r>
       <w:r>
-        <w:t xml:space="preserve"> new RequestHandler like </w:t>
-      </w:r>
-      <w:r>
-        <w:t>FibonacciHandler</w:t>
-      </w:r>
-      <w:r>
-        <w:t xml:space="preserve">, and </w:t>
+        <w:t xml:space="preserve"> new RequestHandler like FibonacciHandler, and </w:t>
       </w:r>
       <w:r>
         <w:t xml:space="preserve">add corresponding URI mapping. (Of course the name </w:t>
@@ -2549,10 +2478,7 @@
       </w:pPr>
       <w:bookmarkStart w:id="11" w:name="_Toc429342633"/>
       <w:r>
-        <w:t>Scala</w:t>
-      </w:r>
-      <w:r>
-        <w:t>bility</w:t>
+        <w:t>Scalability</w:t>
       </w:r>
       <w:bookmarkEnd w:id="11"/>
     </w:p>
@@ -2566,13 +2492,7 @@
     </w:p>
     <w:p>
       <w:r>
-        <w:t xml:space="preserve">Currently the cache for </w:t>
-      </w:r>
-      <w:r>
-        <w:t>Fibonacci</w:t>
-      </w:r>
-      <w:r>
-        <w:t>Handler is very small so each scaled node deployment can maintenance their cache copy. For future added RequestHandler which need large cache and complex cache mechanism, some 3</w:t>
+        <w:t>Currently the cache for FibonacciHandler is very small so each scaled node deployment can maintenance their cache copy. For future added RequestHandler which need large cache and complex cache mechanism, some 3</w:t>
       </w:r>
       <w:r>
         <w:rPr>
@@ -2941,6 +2861,7 @@
   <w:style w:type="character" w:default="1" w:styleId="DefaultParagraphFont">
     <w:name w:val="Default Paragraph Font"/>
     <w:uiPriority w:val="1"/>
+    <w:semiHidden/>
     <w:unhideWhenUsed/>
   </w:style>
   <w:style w:type="table" w:default="1" w:styleId="TableNormal">
@@ -3456,6 +3377,7 @@
   <w:style w:type="character" w:default="1" w:styleId="DefaultParagraphFont">
     <w:name w:val="Default Paragraph Font"/>
     <w:uiPriority w:val="1"/>
+    <w:semiHidden/>
     <w:unhideWhenUsed/>
   </w:style>
   <w:style w:type="table" w:default="1" w:styleId="TableNormal">
@@ -3759,544 +3681,6 @@
     </w:rPr>
   </w:style>
 </w:styles>
-</file>
-
-<file path=word/glossary/document.xml><?xml version="1.0" encoding="utf-8"?>
-<w:glossaryDocument xmlns:wpc="http://schemas.microsoft.com/office/word/2010/wordprocessingCanvas" xmlns:mc="http://schemas.openxmlformats.org/markup-compatibility/2006" xmlns:o="urn:schemas-microsoft-com:office:office" xmlns:r="http://schemas.openxmlformats.org/officeDocument/2006/relationships" xmlns:m="http://schemas.openxmlformats.org/officeDocument/2006/math" xmlns:v="urn:schemas-microsoft-com:vml" xmlns:wp14="http://schemas.microsoft.com/office/word/2010/wordprocessingDrawing" xmlns:wp="http://schemas.openxmlformats.org/drawingml/2006/wordprocessingDrawing" xmlns:w10="urn:schemas-microsoft-com:office:word" xmlns:w="http://schemas.openxmlformats.org/wordprocessingml/2006/main" xmlns:w14="http://schemas.microsoft.com/office/word/2010/wordml" xmlns:wpg="http://schemas.microsoft.com/office/word/2010/wordprocessingGroup" xmlns:wpi="http://schemas.microsoft.com/office/word/2010/wordprocessingInk" xmlns:wne="http://schemas.microsoft.com/office/word/2006/wordml" xmlns:wps="http://schemas.microsoft.com/office/word/2010/wordprocessingShape" mc:Ignorable="w14 wp14"/>
-</file>
-
-<file path=word/glossary/fontTable.xml><?xml version="1.0" encoding="utf-8"?>
-<w:fonts xmlns:mc="http://schemas.openxmlformats.org/markup-compatibility/2006" xmlns:r="http://schemas.openxmlformats.org/officeDocument/2006/relationships" xmlns:w="http://schemas.openxmlformats.org/wordprocessingml/2006/main" xmlns:w14="http://schemas.microsoft.com/office/word/2010/wordml" mc:Ignorable="w14">
-  <w:font w:name="Calibri">
-    <w:panose1 w:val="020F0502020204030204"/>
-    <w:charset w:val="00"/>
-    <w:family w:val="swiss"/>
-    <w:pitch w:val="variable"/>
-    <w:sig w:usb0="E00002FF" w:usb1="4000ACFF" w:usb2="00000001" w:usb3="00000000" w:csb0="0000019F" w:csb1="00000000"/>
-  </w:font>
-  <w:font w:name="宋体">
-    <w:altName w:val="SimSun"/>
-    <w:panose1 w:val="02010600030101010101"/>
-    <w:charset w:val="86"/>
-    <w:family w:val="auto"/>
-    <w:pitch w:val="variable"/>
-    <w:sig w:usb0="00000003" w:usb1="288F0000" w:usb2="00000016" w:usb3="00000000" w:csb0="00040001" w:csb1="00000000"/>
-  </w:font>
-  <w:font w:name="Times New Roman">
-    <w:panose1 w:val="02020603050405020304"/>
-    <w:charset w:val="00"/>
-    <w:family w:val="roman"/>
-    <w:pitch w:val="variable"/>
-    <w:sig w:usb0="E0002AFF" w:usb1="C0007841" w:usb2="00000009" w:usb3="00000000" w:csb0="000001FF" w:csb1="00000000"/>
-  </w:font>
-  <w:font w:name="Courier New">
-    <w:panose1 w:val="02070309020205020404"/>
-    <w:charset w:val="00"/>
-    <w:family w:val="modern"/>
-    <w:pitch w:val="fixed"/>
-    <w:sig w:usb0="E0002AFF" w:usb1="C0007843" w:usb2="00000009" w:usb3="00000000" w:csb0="000001FF" w:csb1="00000000"/>
-  </w:font>
-  <w:font w:name="Wingdings">
-    <w:panose1 w:val="05000000000000000000"/>
-    <w:charset w:val="02"/>
-    <w:family w:val="auto"/>
-    <w:pitch w:val="variable"/>
-    <w:sig w:usb0="00000000" w:usb1="10000000" w:usb2="00000000" w:usb3="00000000" w:csb0="80000000" w:csb1="00000000"/>
-  </w:font>
-  <w:font w:name="Symbol">
-    <w:panose1 w:val="05050102010706020507"/>
-    <w:charset w:val="02"/>
-    <w:family w:val="roman"/>
-    <w:pitch w:val="variable"/>
-    <w:sig w:usb0="00000000" w:usb1="10000000" w:usb2="00000000" w:usb3="00000000" w:csb0="80000000" w:csb1="00000000"/>
-  </w:font>
-  <w:font w:name="Cambria">
-    <w:panose1 w:val="02040503050406030204"/>
-    <w:charset w:val="00"/>
-    <w:family w:val="roman"/>
-    <w:pitch w:val="variable"/>
-    <w:sig w:usb0="E00002FF" w:usb1="400004FF" w:usb2="00000000" w:usb3="00000000" w:csb0="0000019F" w:csb1="00000000"/>
-  </w:font>
-  <w:font w:name="Tahoma">
-    <w:panose1 w:val="020B0604030504040204"/>
-    <w:charset w:val="00"/>
-    <w:family w:val="swiss"/>
-    <w:pitch w:val="variable"/>
-    <w:sig w:usb0="E1002EFF" w:usb1="C000605B" w:usb2="00000029" w:usb3="00000000" w:csb0="000101FF" w:csb1="00000000"/>
-  </w:font>
-</w:fonts>
-</file>
-
-<file path=word/glossary/settings.xml><?xml version="1.0" encoding="utf-8"?>
-<w:settings xmlns:mc="http://schemas.openxmlformats.org/markup-compatibility/2006" xmlns:o="urn:schemas-microsoft-com:office:office" xmlns:r="http://schemas.openxmlformats.org/officeDocument/2006/relationships" xmlns:m="http://schemas.openxmlformats.org/officeDocument/2006/math" xmlns:v="urn:schemas-microsoft-com:vml" xmlns:w10="urn:schemas-microsoft-com:office:word" xmlns:w="http://schemas.openxmlformats.org/wordprocessingml/2006/main" xmlns:w14="http://schemas.microsoft.com/office/word/2010/wordml" xmlns:sl="http://schemas.openxmlformats.org/schemaLibrary/2006/main" mc:Ignorable="w14">
-  <w:view w:val="normal"/>
-  <w:defaultTabStop w:val="720"/>
-  <w:characterSpacingControl w:val="doNotCompress"/>
-  <w:compat>
-    <w:useFELayout/>
-    <w:compatSetting w:name="compatibilityMode" w:uri="http://schemas.microsoft.com/office/word" w:val="14"/>
-    <w:compatSetting w:name="overrideTableStyleFontSizeAndJustification" w:uri="http://schemas.microsoft.com/office/word" w:val="1"/>
-    <w:compatSetting w:name="enableOpenTypeFeatures" w:uri="http://schemas.microsoft.com/office/word" w:val="1"/>
-    <w:compatSetting w:name="doNotFlipMirrorIndents" w:uri="http://schemas.microsoft.com/office/word" w:val="1"/>
-  </w:compat>
-  <w:rsids>
-    <w:rsidRoot w:val="00CC031E"/>
-    <w:rsid w:val="0075018B"/>
-    <w:rsid w:val="00CC031E"/>
-  </w:rsids>
-  <m:mathPr>
-    <m:mathFont m:val="Cambria Math"/>
-    <m:brkBin m:val="before"/>
-    <m:brkBinSub m:val="--"/>
-    <m:smallFrac m:val="0"/>
-    <m:dispDef/>
-    <m:lMargin m:val="0"/>
-    <m:rMargin m:val="0"/>
-    <m:defJc m:val="centerGroup"/>
-    <m:wrapIndent m:val="1440"/>
-    <m:intLim m:val="subSup"/>
-    <m:naryLim m:val="undOvr"/>
-  </m:mathPr>
-  <w:themeFontLang w:val="en-US" w:eastAsia="zh-CN"/>
-  <w:clrSchemeMapping w:bg1="light1" w:t1="dark1" w:bg2="light2" w:t2="dark2" w:accent1="accent1" w:accent2="accent2" w:accent3="accent3" w:accent4="accent4" w:accent5="accent5" w:accent6="accent6" w:hyperlink="hyperlink" w:followedHyperlink="followedHyperlink"/>
-  <w:decimalSymbol w:val="."/>
-  <w:listSeparator w:val=","/>
-</w:settings>
-</file>
-
-<file path=word/glossary/styles.xml><?xml version="1.0" encoding="utf-8"?>
-<w:styles xmlns:mc="http://schemas.openxmlformats.org/markup-compatibility/2006" xmlns:r="http://schemas.openxmlformats.org/officeDocument/2006/relationships" xmlns:w="http://schemas.openxmlformats.org/wordprocessingml/2006/main" xmlns:w14="http://schemas.microsoft.com/office/word/2010/wordml" mc:Ignorable="w14">
-  <w:docDefaults>
-    <w:rPrDefault>
-      <w:rPr>
-        <w:rFonts w:asciiTheme="minorHAnsi" w:eastAsiaTheme="minorEastAsia" w:hAnsiTheme="minorHAnsi" w:cstheme="minorBidi"/>
-        <w:sz w:val="22"/>
-        <w:szCs w:val="22"/>
-        <w:lang w:val="en-US" w:eastAsia="zh-CN" w:bidi="ar-SA"/>
-      </w:rPr>
-    </w:rPrDefault>
-    <w:pPrDefault>
-      <w:pPr>
-        <w:spacing w:after="200" w:line="276" w:lineRule="auto"/>
-      </w:pPr>
-    </w:pPrDefault>
-  </w:docDefaults>
-  <w:latentStyles w:defLockedState="0" w:defUIPriority="99" w:defSemiHidden="1" w:defUnhideWhenUsed="1" w:defQFormat="0" w:count="267">
-    <w:lsdException w:name="Normal" w:semiHidden="0" w:uiPriority="0" w:unhideWhenUsed="0" w:qFormat="1"/>
-    <w:lsdException w:name="heading 1" w:semiHidden="0" w:uiPriority="9" w:unhideWhenUsed="0" w:qFormat="1"/>
-    <w:lsdException w:name="heading 2" w:uiPriority="9" w:qFormat="1"/>
-    <w:lsdException w:name="heading 3" w:uiPriority="9" w:qFormat="1"/>
-    <w:lsdException w:name="heading 4" w:uiPriority="9" w:qFormat="1"/>
-    <w:lsdException w:name="heading 5" w:uiPriority="9" w:qFormat="1"/>
-    <w:lsdException w:name="heading 6" w:uiPriority="9" w:qFormat="1"/>
-    <w:lsdException w:name="heading 7" w:uiPriority="9" w:qFormat="1"/>
-    <w:lsdException w:name="heading 8" w:uiPriority="9" w:qFormat="1"/>
-    <w:lsdException w:name="heading 9" w:uiPriority="9" w:qFormat="1"/>
-    <w:lsdException w:name="toc 1" w:uiPriority="39"/>
-    <w:lsdException w:name="toc 2" w:uiPriority="39"/>
-    <w:lsdException w:name="toc 3" w:uiPriority="39"/>
-    <w:lsdException w:name="toc 4" w:uiPriority="39"/>
-    <w:lsdException w:name="toc 5" w:uiPriority="39"/>
-    <w:lsdException w:name="toc 6" w:uiPriority="39"/>
-    <w:lsdException w:name="toc 7" w:uiPriority="39"/>
-    <w:lsdException w:name="toc 8" w:uiPriority="39"/>
-    <w:lsdException w:name="toc 9" w:uiPriority="39"/>
-    <w:lsdException w:name="caption" w:uiPriority="35" w:qFormat="1"/>
-    <w:lsdException w:name="Title" w:semiHidden="0" w:uiPriority="10" w:unhideWhenUsed="0" w:qFormat="1"/>
-    <w:lsdException w:name="Default Paragraph Font" w:uiPriority="1"/>
-    <w:lsdException w:name="Subtitle" w:semiHidden="0" w:uiPriority="11" w:unhideWhenUsed="0" w:qFormat="1"/>
-    <w:lsdException w:name="Strong" w:semiHidden="0" w:uiPriority="22" w:unhideWhenUsed="0" w:qFormat="1"/>
-    <w:lsdException w:name="Emphasis" w:semiHidden="0" w:uiPriority="20" w:unhideWhenUsed="0" w:qFormat="1"/>
-    <w:lsdException w:name="Table Grid" w:semiHidden="0" w:uiPriority="59" w:unhideWhenUsed="0"/>
-    <w:lsdException w:name="Placeholder Text" w:unhideWhenUsed="0"/>
-    <w:lsdException w:name="No Spacing" w:semiHidden="0" w:uiPriority="1" w:unhideWhenUsed="0" w:qFormat="1"/>
-    <w:lsdException w:name="Light Shading" w:semiHidden="0" w:uiPriority="60" w:unhideWhenUsed="0"/>
-    <w:lsdException w:name="Light List" w:semiHidden="0" w:uiPriority="61" w:unhideWhenUsed="0"/>
-    <w:lsdException w:name="Light Grid" w:semiHidden="0" w:uiPriority="62" w:unhideWhenUsed="0"/>
-    <w:lsdException w:name="Medium Shading 1" w:semiHidden="0" w:uiPriority="63" w:unhideWhenUsed="0"/>
-    <w:lsdException w:name="Medium Shading 2" w:semiHidden="0" w:uiPriority="64" w:unhideWhenUsed="0"/>
-    <w:lsdException w:name="Medium List 1" w:semiHidden="0" w:uiPriority="65" w:unhideWhenUsed="0"/>
-    <w:lsdException w:name="Medium List 2" w:semiHidden="0" w:uiPriority="66" w:unhideWhenUsed="0"/>
-    <w:lsdException w:name="Medium Grid 1" w:semiHidden="0" w:uiPriority="67" w:unhideWhenUsed="0"/>
-    <w:lsdException w:name="Medium Grid 2" w:semiHidden="0" w:uiPriority="68" w:unhideWhenUsed="0"/>
-    <w:lsdException w:name="Medium Grid 3" w:semiHidden="0" w:uiPriority="69" w:unhideWhenUsed="0"/>
-    <w:lsdException w:name="Dark List" w:semiHidden="0" w:uiPriority="70" w:unhideWhenUsed="0"/>
-    <w:lsdException w:name="Colorful Shading" w:semiHidden="0" w:uiPriority="71" w:unhideWhenUsed="0"/>
-    <w:lsdException w:name="Colorful List" w:semiHidden="0" w:uiPriority="72" w:unhideWhenUsed="0"/>
-    <w:lsdException w:name="Colorful Grid" w:semiHidden="0" w:uiPriority="73" w:unhideWhenUsed="0"/>
-    <w:lsdException w:name="Light Shading Accent 1" w:semiHidden="0" w:uiPriority="60" w:unhideWhenUsed="0"/>
-    <w:lsdException w:name="Light List Accent 1" w:semiHidden="0" w:uiPriority="61" w:unhideWhenUsed="0"/>
-    <w:lsdException w:name="Light Grid Accent 1" w:semiHidden="0" w:uiPriority="62" w:unhideWhenUsed="0"/>
-    <w:lsdException w:name="Medium Shading 1 Accent 1" w:semiHidden="0" w:uiPriority="63" w:unhideWhenUsed="0"/>
-    <w:lsdException w:name="Medium Shading 2 Accent 1" w:semiHidden="0" w:uiPriority="64" w:unhideWhenUsed="0"/>
-    <w:lsdException w:name="Medium List 1 Accent 1" w:semiHidden="0" w:uiPriority="65" w:unhideWhenUsed="0"/>
-    <w:lsdException w:name="Revision" w:unhideWhenUsed="0"/>
-    <w:lsdException w:name="List Paragraph" w:semiHidden="0" w:uiPriority="34" w:unhideWhenUsed="0" w:qFormat="1"/>
-    <w:lsdException w:name="Quote" w:semiHidden="0" w:uiPriority="29" w:unhideWhenUsed="0" w:qFormat="1"/>
-    <w:lsdException w:name="Intense Quote" w:semiHidden="0" w:uiPriority="30" w:unhideWhenUsed="0" w:qFormat="1"/>
-    <w:lsdException w:name="Medium List 2 Accent 1" w:semiHidden="0" w:uiPriority="66" w:unhideWhenUsed="0"/>
-    <w:lsdException w:name="Medium Grid 1 Accent 1" w:semiHidden="0" w:uiPriority="67" w:unhideWhenUsed="0"/>
-    <w:lsdException w:name="Medium Grid 2 Accent 1" w:semiHidden="0" w:uiPriority="68" w:unhideWhenUsed="0"/>
-    <w:lsdException w:name="Medium Grid 3 Accent 1" w:semiHidden="0" w:uiPriority="69" w:unhideWhenUsed="0"/>
-    <w:lsdException w:name="Dark List Accent 1" w:semiHidden="0" w:uiPriority="70" w:unhideWhenUsed="0"/>
-    <w:lsdException w:name="Colorful Shading Accent 1" w:semiHidden="0" w:uiPriority="71" w:unhideWhenUsed="0"/>
-    <w:lsdException w:name="Colorful List Accent 1" w:semiHidden="0" w:uiPriority="72" w:unhideWhenUsed="0"/>
-    <w:lsdException w:name="Colorful Grid Accent 1" w:semiHidden="0" w:uiPriority="73" w:unhideWhenUsed="0"/>
-    <w:lsdException w:name="Light Shading Accent 2" w:semiHidden="0" w:uiPriority="60" w:unhideWhenUsed="0"/>
-    <w:lsdException w:name="Light List Accent 2" w:semiHidden="0" w:uiPriority="61" w:unhideWhenUsed="0"/>
-    <w:lsdException w:name="Light Grid Accent 2" w:semiHidden="0" w:uiPriority="62" w:unhideWhenUsed="0"/>
-    <w:lsdException w:name="Medium Shading 1 Accent 2" w:semiHidden="0" w:uiPriority="63" w:unhideWhenUsed="0"/>
-    <w:lsdException w:name="Medium Shading 2 Accent 2" w:semiHidden="0" w:uiPriority="64" w:unhideWhenUsed="0"/>
-    <w:lsdException w:name="Medium List 1 Accent 2" w:semiHidden="0" w:uiPriority="65" w:unhideWhenUsed="0"/>
-    <w:lsdException w:name="Medium List 2 Accent 2" w:semiHidden="0" w:uiPriority="66" w:unhideWhenUsed="0"/>
-    <w:lsdException w:name="Medium Grid 1 Accent 2" w:semiHidden="0" w:uiPriority="67" w:unhideWhenUsed="0"/>
-    <w:lsdException w:name="Medium Grid 2 Accent 2" w:semiHidden="0" w:uiPriority="68" w:unhideWhenUsed="0"/>
-    <w:lsdException w:name="Medium Grid 3 Accent 2" w:semiHidden="0" w:uiPriority="69" w:unhideWhenUsed="0"/>
-    <w:lsdException w:name="Dark List Accent 2" w:semiHidden="0" w:uiPriority="70" w:unhideWhenUsed="0"/>
-    <w:lsdException w:name="Colorful Shading Accent 2" w:semiHidden="0" w:uiPriority="71" w:unhideWhenUsed="0"/>
-    <w:lsdException w:name="Colorful List Accent 2" w:semiHidden="0" w:uiPriority="72" w:unhideWhenUsed="0"/>
-    <w:lsdException w:name="Colorful Grid Accent 2" w:semiHidden="0" w:uiPriority="73" w:unhideWhenUsed="0"/>
-    <w:lsdException w:name="Light Shading Accent 3" w:semiHidden="0" w:uiPriority="60" w:unhideWhenUsed="0"/>
-    <w:lsdException w:name="Light List Accent 3" w:semiHidden="0" w:uiPriority="61" w:unhideWhenUsed="0"/>
-    <w:lsdException w:name="Light Grid Accent 3" w:semiHidden="0" w:uiPriority="62" w:unhideWhenUsed="0"/>
-    <w:lsdException w:name="Medium Shading 1 Accent 3" w:semiHidden="0" w:uiPriority="63" w:unhideWhenUsed="0"/>
-    <w:lsdException w:name="Medium Shading 2 Accent 3" w:semiHidden="0" w:uiPriority="64" w:unhideWhenUsed="0"/>
-    <w:lsdException w:name="Medium List 1 Accent 3" w:semiHidden="0" w:uiPriority="65" w:unhideWhenUsed="0"/>
-    <w:lsdException w:name="Medium List 2 Accent 3" w:semiHidden="0" w:uiPriority="66" w:unhideWhenUsed="0"/>
-    <w:lsdException w:name="Medium Grid 1 Accent 3" w:semiHidden="0" w:uiPriority="67" w:unhideWhenUsed="0"/>
-    <w:lsdException w:name="Medium Grid 2 Accent 3" w:semiHidden="0" w:uiPriority="68" w:unhideWhenUsed="0"/>
-    <w:lsdException w:name="Medium Grid 3 Accent 3" w:semiHidden="0" w:uiPriority="69" w:unhideWhenUsed="0"/>
-    <w:lsdException w:name="Dark List Accent 3" w:semiHidden="0" w:uiPriority="70" w:unhideWhenUsed="0"/>
-    <w:lsdException w:name="Colorful Shading Accent 3" w:semiHidden="0" w:uiPriority="71" w:unhideWhenUsed="0"/>
-    <w:lsdException w:name="Colorful List Accent 3" w:semiHidden="0" w:uiPriority="72" w:unhideWhenUsed="0"/>
-    <w:lsdException w:name="Colorful Grid Accent 3" w:semiHidden="0" w:uiPriority="73" w:unhideWhenUsed="0"/>
-    <w:lsdException w:name="Light Shading Accent 4" w:semiHidden="0" w:uiPriority="60" w:unhideWhenUsed="0"/>
-    <w:lsdException w:name="Light List Accent 4" w:semiHidden="0" w:uiPriority="61" w:unhideWhenUsed="0"/>
-    <w:lsdException w:name="Light Grid Accent 4" w:semiHidden="0" w:uiPriority="62" w:unhideWhenUsed="0"/>
-    <w:lsdException w:name="Medium Shading 1 Accent 4" w:semiHidden="0" w:uiPriority="63" w:unhideWhenUsed="0"/>
-    <w:lsdException w:name="Medium Shading 2 Accent 4" w:semiHidden="0" w:uiPriority="64" w:unhideWhenUsed="0"/>
-    <w:lsdException w:name="Medium List 1 Accent 4" w:semiHidden="0" w:uiPriority="65" w:unhideWhenUsed="0"/>
-    <w:lsdException w:name="Medium List 2 Accent 4" w:semiHidden="0" w:uiPriority="66" w:unhideWhenUsed="0"/>
-    <w:lsdException w:name="Medium Grid 1 Accent 4" w:semiHidden="0" w:uiPriority="67" w:unhideWhenUsed="0"/>
-    <w:lsdException w:name="Medium Grid 2 Accent 4" w:semiHidden="0" w:uiPriority="68" w:unhideWhenUsed="0"/>
-    <w:lsdException w:name="Medium Grid 3 Accent 4" w:semiHidden="0" w:uiPriority="69" w:unhideWhenUsed="0"/>
-    <w:lsdException w:name="Dark List Accent 4" w:semiHidden="0" w:uiPriority="70" w:unhideWhenUsed="0"/>
-    <w:lsdException w:name="Colorful Shading Accent 4" w:semiHidden="0" w:uiPriority="71" w:unhideWhenUsed="0"/>
-    <w:lsdException w:name="Colorful List Accent 4" w:semiHidden="0" w:uiPriority="72" w:unhideWhenUsed="0"/>
-    <w:lsdException w:name="Colorful Grid Accent 4" w:semiHidden="0" w:uiPriority="73" w:unhideWhenUsed="0"/>
-    <w:lsdException w:name="Light Shading Accent 5" w:semiHidden="0" w:uiPriority="60" w:unhideWhenUsed="0"/>
-    <w:lsdException w:name="Light List Accent 5" w:semiHidden="0" w:uiPriority="61" w:unhideWhenUsed="0"/>
-    <w:lsdException w:name="Light Grid Accent 5" w:semiHidden="0" w:uiPriority="62" w:unhideWhenUsed="0"/>
-    <w:lsdException w:name="Medium Shading 1 Accent 5" w:semiHidden="0" w:uiPriority="63" w:unhideWhenUsed="0"/>
-    <w:lsdException w:name="Medium Shading 2 Accent 5" w:semiHidden="0" w:uiPriority="64" w:unhideWhenUsed="0"/>
-    <w:lsdException w:name="Medium List 1 Accent 5" w:semiHidden="0" w:uiPriority="65" w:unhideWhenUsed="0"/>
-    <w:lsdException w:name="Medium List 2 Accent 5" w:semiHidden="0" w:uiPriority="66" w:unhideWhenUsed="0"/>
-    <w:lsdException w:name="Medium Grid 1 Accent 5" w:semiHidden="0" w:uiPriority="67" w:unhideWhenUsed="0"/>
-    <w:lsdException w:name="Medium Grid 2 Accent 5" w:semiHidden="0" w:uiPriority="68" w:unhideWhenUsed="0"/>
-    <w:lsdException w:name="Medium Grid 3 Accent 5" w:semiHidden="0" w:uiPriority="69" w:unhideWhenUsed="0"/>
-    <w:lsdException w:name="Dark List Accent 5" w:semiHidden="0" w:uiPriority="70" w:unhideWhenUsed="0"/>
-    <w:lsdException w:name="Colorful Shading Accent 5" w:semiHidden="0" w:uiPriority="71" w:unhideWhenUsed="0"/>
-    <w:lsdException w:name="Colorful List Accent 5" w:semiHidden="0" w:uiPriority="72" w:unhideWhenUsed="0"/>
-    <w:lsdException w:name="Colorful Grid Accent 5" w:semiHidden="0" w:uiPriority="73" w:unhideWhenUsed="0"/>
-    <w:lsdException w:name="Light Shading Accent 6" w:semiHidden="0" w:uiPriority="60" w:unhideWhenUsed="0"/>
-    <w:lsdException w:name="Light List Accent 6" w:semiHidden="0" w:uiPriority="61" w:unhideWhenUsed="0"/>
-    <w:lsdException w:name="Light Grid Accent 6" w:semiHidden="0" w:uiPriority="62" w:unhideWhenUsed="0"/>
-    <w:lsdException w:name="Medium Shading 1 Accent 6" w:semiHidden="0" w:uiPriority="63" w:unhideWhenUsed="0"/>
-    <w:lsdException w:name="Medium Shading 2 Accent 6" w:semiHidden="0" w:uiPriority="64" w:unhideWhenUsed="0"/>
-    <w:lsdException w:name="Medium List 1 Accent 6" w:semiHidden="0" w:uiPriority="65" w:unhideWhenUsed="0"/>
-    <w:lsdException w:name="Medium List 2 Accent 6" w:semiHidden="0" w:uiPriority="66" w:unhideWhenUsed="0"/>
-    <w:lsdException w:name="Medium Grid 1 Accent 6" w:semiHidden="0" w:uiPriority="67" w:unhideWhenUsed="0"/>
-    <w:lsdException w:name="Medium Grid 2 Accent 6" w:semiHidden="0" w:uiPriority="68" w:unhideWhenUsed="0"/>
-    <w:lsdException w:name="Medium Grid 3 Accent 6" w:semiHidden="0" w:uiPriority="69" w:unhideWhenUsed="0"/>
-    <w:lsdException w:name="Dark List Accent 6" w:semiHidden="0" w:uiPriority="70" w:unhideWhenUsed="0"/>
-    <w:lsdException w:name="Colorful Shading Accent 6" w:semiHidden="0" w:uiPriority="71" w:unhideWhenUsed="0"/>
-    <w:lsdException w:name="Colorful List Accent 6" w:semiHidden="0" w:uiPriority="72" w:unhideWhenUsed="0"/>
-    <w:lsdException w:name="Colorful Grid Accent 6" w:semiHidden="0" w:uiPriority="73" w:unhideWhenUsed="0"/>
-    <w:lsdException w:name="Subtle Emphasis" w:semiHidden="0" w:uiPriority="19" w:unhideWhenUsed="0" w:qFormat="1"/>
-    <w:lsdException w:name="Intense Emphasis" w:semiHidden="0" w:uiPriority="21" w:unhideWhenUsed="0" w:qFormat="1"/>
-    <w:lsdException w:name="Subtle Reference" w:semiHidden="0" w:uiPriority="31" w:unhideWhenUsed="0" w:qFormat="1"/>
-    <w:lsdException w:name="Intense Reference" w:semiHidden="0" w:uiPriority="32" w:unhideWhenUsed="0" w:qFormat="1"/>
-    <w:lsdException w:name="Book Title" w:semiHidden="0" w:uiPriority="33" w:unhideWhenUsed="0" w:qFormat="1"/>
-    <w:lsdException w:name="Bibliography" w:uiPriority="37"/>
-    <w:lsdException w:name="TOC Heading" w:uiPriority="39" w:qFormat="1"/>
-  </w:latentStyles>
-  <w:style w:type="paragraph" w:default="1" w:styleId="Normal">
-    <w:name w:val="Normal"/>
-    <w:qFormat/>
-  </w:style>
-  <w:style w:type="character" w:default="1" w:styleId="DefaultParagraphFont">
-    <w:name w:val="Default Paragraph Font"/>
-    <w:uiPriority w:val="1"/>
-    <w:semiHidden/>
-    <w:unhideWhenUsed/>
-  </w:style>
-  <w:style w:type="table" w:default="1" w:styleId="TableNormal">
-    <w:name w:val="Normal Table"/>
-    <w:uiPriority w:val="99"/>
-    <w:semiHidden/>
-    <w:unhideWhenUsed/>
-    <w:tblPr>
-      <w:tblInd w:w="0" w:type="dxa"/>
-      <w:tblCellMar>
-        <w:top w:w="0" w:type="dxa"/>
-        <w:left w:w="108" w:type="dxa"/>
-        <w:bottom w:w="0" w:type="dxa"/>
-        <w:right w:w="108" w:type="dxa"/>
-      </w:tblCellMar>
-    </w:tblPr>
-  </w:style>
-  <w:style w:type="numbering" w:default="1" w:styleId="NoList">
-    <w:name w:val="No List"/>
-    <w:uiPriority w:val="99"/>
-    <w:semiHidden/>
-    <w:unhideWhenUsed/>
-  </w:style>
-  <w:style w:type="paragraph" w:customStyle="1" w:styleId="23143C8238DE4B29B5EC53B1B2FB9BC5">
-    <w:name w:val="23143C8238DE4B29B5EC53B1B2FB9BC5"/>
-    <w:rsid w:val="00CC031E"/>
-  </w:style>
-  <w:style w:type="paragraph" w:customStyle="1" w:styleId="6103C0B6044649F68AB9C33581C460BB">
-    <w:name w:val="6103C0B6044649F68AB9C33581C460BB"/>
-    <w:rsid w:val="00CC031E"/>
-  </w:style>
-  <w:style w:type="paragraph" w:customStyle="1" w:styleId="6A8023C24F3E467AA34BED5A428F56A3">
-    <w:name w:val="6A8023C24F3E467AA34BED5A428F56A3"/>
-    <w:rsid w:val="00CC031E"/>
-  </w:style>
-  <w:style w:type="paragraph" w:customStyle="1" w:styleId="53D4394C31E34E48BD66B32075214104">
-    <w:name w:val="53D4394C31E34E48BD66B32075214104"/>
-    <w:rsid w:val="00CC031E"/>
-  </w:style>
-  <w:style w:type="paragraph" w:customStyle="1" w:styleId="41550F8E4F1248A99D332EF669E11DFF">
-    <w:name w:val="41550F8E4F1248A99D332EF669E11DFF"/>
-    <w:rsid w:val="00CC031E"/>
-  </w:style>
-  <w:style w:type="paragraph" w:customStyle="1" w:styleId="DFF36FDC5461463A9AFC704E36141DD6">
-    <w:name w:val="DFF36FDC5461463A9AFC704E36141DD6"/>
-    <w:rsid w:val="00CC031E"/>
-  </w:style>
-</w:styles>
-</file>
-
-<file path=word/glossary/stylesWithEffects.xml><?xml version="1.0" encoding="utf-8"?>
-<w:styles xmlns:wpc="http://schemas.microsoft.com/office/word/2010/wordprocessingCanvas" xmlns:mc="http://schemas.openxmlformats.org/markup-compatibility/2006" xmlns:o="urn:schemas-microsoft-com:office:office" xmlns:r="http://schemas.openxmlformats.org/officeDocument/2006/relationships" xmlns:m="http://schemas.openxmlformats.org/officeDocument/2006/math" xmlns:v="urn:schemas-microsoft-com:vml" xmlns:wp14="http://schemas.microsoft.com/office/word/2010/wordprocessingDrawing" xmlns:wp="http://schemas.openxmlformats.org/drawingml/2006/wordprocessingDrawing" xmlns:w10="urn:schemas-microsoft-com:office:word" xmlns:w="http://schemas.openxmlformats.org/wordprocessingml/2006/main" xmlns:w14="http://schemas.microsoft.com/office/word/2010/wordml" xmlns:wpg="http://schemas.microsoft.com/office/word/2010/wordprocessingGroup" xmlns:wpi="http://schemas.microsoft.com/office/word/2010/wordprocessingInk" xmlns:wne="http://schemas.microsoft.com/office/word/2006/wordml" xmlns:wps="http://schemas.microsoft.com/office/word/2010/wordprocessingShape" mc:Ignorable="w14 wp14">
-  <w:docDefaults>
-    <w:rPrDefault>
-      <w:rPr>
-        <w:rFonts w:asciiTheme="minorHAnsi" w:eastAsiaTheme="minorEastAsia" w:hAnsiTheme="minorHAnsi" w:cstheme="minorBidi"/>
-        <w:sz w:val="22"/>
-        <w:szCs w:val="22"/>
-        <w:lang w:val="en-US" w:eastAsia="zh-CN" w:bidi="ar-SA"/>
-      </w:rPr>
-    </w:rPrDefault>
-    <w:pPrDefault>
-      <w:pPr>
-        <w:spacing w:after="200" w:line="276" w:lineRule="auto"/>
-      </w:pPr>
-    </w:pPrDefault>
-  </w:docDefaults>
-  <w:latentStyles w:defLockedState="0" w:defUIPriority="99" w:defSemiHidden="1" w:defUnhideWhenUsed="1" w:defQFormat="0" w:count="267">
-    <w:lsdException w:name="Normal" w:semiHidden="0" w:uiPriority="0" w:unhideWhenUsed="0" w:qFormat="1"/>
-    <w:lsdException w:name="heading 1" w:semiHidden="0" w:uiPriority="9" w:unhideWhenUsed="0" w:qFormat="1"/>
-    <w:lsdException w:name="heading 2" w:uiPriority="9" w:qFormat="1"/>
-    <w:lsdException w:name="heading 3" w:uiPriority="9" w:qFormat="1"/>
-    <w:lsdException w:name="heading 4" w:uiPriority="9" w:qFormat="1"/>
-    <w:lsdException w:name="heading 5" w:uiPriority="9" w:qFormat="1"/>
-    <w:lsdException w:name="heading 6" w:uiPriority="9" w:qFormat="1"/>
-    <w:lsdException w:name="heading 7" w:uiPriority="9" w:qFormat="1"/>
-    <w:lsdException w:name="heading 8" w:uiPriority="9" w:qFormat="1"/>
-    <w:lsdException w:name="heading 9" w:uiPriority="9" w:qFormat="1"/>
-    <w:lsdException w:name="toc 1" w:uiPriority="39"/>
-    <w:lsdException w:name="toc 2" w:uiPriority="39"/>
-    <w:lsdException w:name="toc 3" w:uiPriority="39"/>
-    <w:lsdException w:name="toc 4" w:uiPriority="39"/>
-    <w:lsdException w:name="toc 5" w:uiPriority="39"/>
-    <w:lsdException w:name="toc 6" w:uiPriority="39"/>
-    <w:lsdException w:name="toc 7" w:uiPriority="39"/>
-    <w:lsdException w:name="toc 8" w:uiPriority="39"/>
-    <w:lsdException w:name="toc 9" w:uiPriority="39"/>
-    <w:lsdException w:name="caption" w:uiPriority="35" w:qFormat="1"/>
-    <w:lsdException w:name="Title" w:semiHidden="0" w:uiPriority="10" w:unhideWhenUsed="0" w:qFormat="1"/>
-    <w:lsdException w:name="Default Paragraph Font" w:uiPriority="1"/>
-    <w:lsdException w:name="Subtitle" w:semiHidden="0" w:uiPriority="11" w:unhideWhenUsed="0" w:qFormat="1"/>
-    <w:lsdException w:name="Strong" w:semiHidden="0" w:uiPriority="22" w:unhideWhenUsed="0" w:qFormat="1"/>
-    <w:lsdException w:name="Emphasis" w:semiHidden="0" w:uiPriority="20" w:unhideWhenUsed="0" w:qFormat="1"/>
-    <w:lsdException w:name="Table Grid" w:semiHidden="0" w:uiPriority="59" w:unhideWhenUsed="0"/>
-    <w:lsdException w:name="Placeholder Text" w:unhideWhenUsed="0"/>
-    <w:lsdException w:name="No Spacing" w:semiHidden="0" w:uiPriority="1" w:unhideWhenUsed="0" w:qFormat="1"/>
-    <w:lsdException w:name="Light Shading" w:semiHidden="0" w:uiPriority="60" w:unhideWhenUsed="0"/>
-    <w:lsdException w:name="Light List" w:semiHidden="0" w:uiPriority="61" w:unhideWhenUsed="0"/>
-    <w:lsdException w:name="Light Grid" w:semiHidden="0" w:uiPriority="62" w:unhideWhenUsed="0"/>
-    <w:lsdException w:name="Medium Shading 1" w:semiHidden="0" w:uiPriority="63" w:unhideWhenUsed="0"/>
-    <w:lsdException w:name="Medium Shading 2" w:semiHidden="0" w:uiPriority="64" w:unhideWhenUsed="0"/>
-    <w:lsdException w:name="Medium List 1" w:semiHidden="0" w:uiPriority="65" w:unhideWhenUsed="0"/>
-    <w:lsdException w:name="Medium List 2" w:semiHidden="0" w:uiPriority="66" w:unhideWhenUsed="0"/>
-    <w:lsdException w:name="Medium Grid 1" w:semiHidden="0" w:uiPriority="67" w:unhideWhenUsed="0"/>
-    <w:lsdException w:name="Medium Grid 2" w:semiHidden="0" w:uiPriority="68" w:unhideWhenUsed="0"/>
-    <w:lsdException w:name="Medium Grid 3" w:semiHidden="0" w:uiPriority="69" w:unhideWhenUsed="0"/>
-    <w:lsdException w:name="Dark List" w:semiHidden="0" w:uiPriority="70" w:unhideWhenUsed="0"/>
-    <w:lsdException w:name="Colorful Shading" w:semiHidden="0" w:uiPriority="71" w:unhideWhenUsed="0"/>
-    <w:lsdException w:name="Colorful List" w:semiHidden="0" w:uiPriority="72" w:unhideWhenUsed="0"/>
-    <w:lsdException w:name="Colorful Grid" w:semiHidden="0" w:uiPriority="73" w:unhideWhenUsed="0"/>
-    <w:lsdException w:name="Light Shading Accent 1" w:semiHidden="0" w:uiPriority="60" w:unhideWhenUsed="0"/>
-    <w:lsdException w:name="Light List Accent 1" w:semiHidden="0" w:uiPriority="61" w:unhideWhenUsed="0"/>
-    <w:lsdException w:name="Light Grid Accent 1" w:semiHidden="0" w:uiPriority="62" w:unhideWhenUsed="0"/>
-    <w:lsdException w:name="Medium Shading 1 Accent 1" w:semiHidden="0" w:uiPriority="63" w:unhideWhenUsed="0"/>
-    <w:lsdException w:name="Medium Shading 2 Accent 1" w:semiHidden="0" w:uiPriority="64" w:unhideWhenUsed="0"/>
-    <w:lsdException w:name="Medium List 1 Accent 1" w:semiHidden="0" w:uiPriority="65" w:unhideWhenUsed="0"/>
-    <w:lsdException w:name="Revision" w:unhideWhenUsed="0"/>
-    <w:lsdException w:name="List Paragraph" w:semiHidden="0" w:uiPriority="34" w:unhideWhenUsed="0" w:qFormat="1"/>
-    <w:lsdException w:name="Quote" w:semiHidden="0" w:uiPriority="29" w:unhideWhenUsed="0" w:qFormat="1"/>
-    <w:lsdException w:name="Intense Quote" w:semiHidden="0" w:uiPriority="30" w:unhideWhenUsed="0" w:qFormat="1"/>
-    <w:lsdException w:name="Medium List 2 Accent 1" w:semiHidden="0" w:uiPriority="66" w:unhideWhenUsed="0"/>
-    <w:lsdException w:name="Medium Grid 1 Accent 1" w:semiHidden="0" w:uiPriority="67" w:unhideWhenUsed="0"/>
-    <w:lsdException w:name="Medium Grid 2 Accent 1" w:semiHidden="0" w:uiPriority="68" w:unhideWhenUsed="0"/>
-    <w:lsdException w:name="Medium Grid 3 Accent 1" w:semiHidden="0" w:uiPriority="69" w:unhideWhenUsed="0"/>
-    <w:lsdException w:name="Dark List Accent 1" w:semiHidden="0" w:uiPriority="70" w:unhideWhenUsed="0"/>
-    <w:lsdException w:name="Colorful Shading Accent 1" w:semiHidden="0" w:uiPriority="71" w:unhideWhenUsed="0"/>
-    <w:lsdException w:name="Colorful List Accent 1" w:semiHidden="0" w:uiPriority="72" w:unhideWhenUsed="0"/>
-    <w:lsdException w:name="Colorful Grid Accent 1" w:semiHidden="0" w:uiPriority="73" w:unhideWhenUsed="0"/>
-    <w:lsdException w:name="Light Shading Accent 2" w:semiHidden="0" w:uiPriority="60" w:unhideWhenUsed="0"/>
-    <w:lsdException w:name="Light List Accent 2" w:semiHidden="0" w:uiPriority="61" w:unhideWhenUsed="0"/>
-    <w:lsdException w:name="Light Grid Accent 2" w:semiHidden="0" w:uiPriority="62" w:unhideWhenUsed="0"/>
-    <w:lsdException w:name="Medium Shading 1 Accent 2" w:semiHidden="0" w:uiPriority="63" w:unhideWhenUsed="0"/>
-    <w:lsdException w:name="Medium Shading 2 Accent 2" w:semiHidden="0" w:uiPriority="64" w:unhideWhenUsed="0"/>
-    <w:lsdException w:name="Medium List 1 Accent 2" w:semiHidden="0" w:uiPriority="65" w:unhideWhenUsed="0"/>
-    <w:lsdException w:name="Medium List 2 Accent 2" w:semiHidden="0" w:uiPriority="66" w:unhideWhenUsed="0"/>
-    <w:lsdException w:name="Medium Grid 1 Accent 2" w:semiHidden="0" w:uiPriority="67" w:unhideWhenUsed="0"/>
-    <w:lsdException w:name="Medium Grid 2 Accent 2" w:semiHidden="0" w:uiPriority="68" w:unhideWhenUsed="0"/>
-    <w:lsdException w:name="Medium Grid 3 Accent 2" w:semiHidden="0" w:uiPriority="69" w:unhideWhenUsed="0"/>
-    <w:lsdException w:name="Dark List Accent 2" w:semiHidden="0" w:uiPriority="70" w:unhideWhenUsed="0"/>
-    <w:lsdException w:name="Colorful Shading Accent 2" w:semiHidden="0" w:uiPriority="71" w:unhideWhenUsed="0"/>
-    <w:lsdException w:name="Colorful List Accent 2" w:semiHidden="0" w:uiPriority="72" w:unhideWhenUsed="0"/>
-    <w:lsdException w:name="Colorful Grid Accent 2" w:semiHidden="0" w:uiPriority="73" w:unhideWhenUsed="0"/>
-    <w:lsdException w:name="Light Shading Accent 3" w:semiHidden="0" w:uiPriority="60" w:unhideWhenUsed="0"/>
-    <w:lsdException w:name="Light List Accent 3" w:semiHidden="0" w:uiPriority="61" w:unhideWhenUsed="0"/>
-    <w:lsdException w:name="Light Grid Accent 3" w:semiHidden="0" w:uiPriority="62" w:unhideWhenUsed="0"/>
-    <w:lsdException w:name="Medium Shading 1 Accent 3" w:semiHidden="0" w:uiPriority="63" w:unhideWhenUsed="0"/>
-    <w:lsdException w:name="Medium Shading 2 Accent 3" w:semiHidden="0" w:uiPriority="64" w:unhideWhenUsed="0"/>
-    <w:lsdException w:name="Medium List 1 Accent 3" w:semiHidden="0" w:uiPriority="65" w:unhideWhenUsed="0"/>
-    <w:lsdException w:name="Medium List 2 Accent 3" w:semiHidden="0" w:uiPriority="66" w:unhideWhenUsed="0"/>
-    <w:lsdException w:name="Medium Grid 1 Accent 3" w:semiHidden="0" w:uiPriority="67" w:unhideWhenUsed="0"/>
-    <w:lsdException w:name="Medium Grid 2 Accent 3" w:semiHidden="0" w:uiPriority="68" w:unhideWhenUsed="0"/>
-    <w:lsdException w:name="Medium Grid 3 Accent 3" w:semiHidden="0" w:uiPriority="69" w:unhideWhenUsed="0"/>
-    <w:lsdException w:name="Dark List Accent 3" w:semiHidden="0" w:uiPriority="70" w:unhideWhenUsed="0"/>
-    <w:lsdException w:name="Colorful Shading Accent 3" w:semiHidden="0" w:uiPriority="71" w:unhideWhenUsed="0"/>
-    <w:lsdException w:name="Colorful List Accent 3" w:semiHidden="0" w:uiPriority="72" w:unhideWhenUsed="0"/>
-    <w:lsdException w:name="Colorful Grid Accent 3" w:semiHidden="0" w:uiPriority="73" w:unhideWhenUsed="0"/>
-    <w:lsdException w:name="Light Shading Accent 4" w:semiHidden="0" w:uiPriority="60" w:unhideWhenUsed="0"/>
-    <w:lsdException w:name="Light List Accent 4" w:semiHidden="0" w:uiPriority="61" w:unhideWhenUsed="0"/>
-    <w:lsdException w:name="Light Grid Accent 4" w:semiHidden="0" w:uiPriority="62" w:unhideWhenUsed="0"/>
-    <w:lsdException w:name="Medium Shading 1 Accent 4" w:semiHidden="0" w:uiPriority="63" w:unhideWhenUsed="0"/>
-    <w:lsdException w:name="Medium Shading 2 Accent 4" w:semiHidden="0" w:uiPriority="64" w:unhideWhenUsed="0"/>
-    <w:lsdException w:name="Medium List 1 Accent 4" w:semiHidden="0" w:uiPriority="65" w:unhideWhenUsed="0"/>
-    <w:lsdException w:name="Medium List 2 Accent 4" w:semiHidden="0" w:uiPriority="66" w:unhideWhenUsed="0"/>
-    <w:lsdException w:name="Medium Grid 1 Accent 4" w:semiHidden="0" w:uiPriority="67" w:unhideWhenUsed="0"/>
-    <w:lsdException w:name="Medium Grid 2 Accent 4" w:semiHidden="0" w:uiPriority="68" w:unhideWhenUsed="0"/>
-    <w:lsdException w:name="Medium Grid 3 Accent 4" w:semiHidden="0" w:uiPriority="69" w:unhideWhenUsed="0"/>
-    <w:lsdException w:name="Dark List Accent 4" w:semiHidden="0" w:uiPriority="70" w:unhideWhenUsed="0"/>
-    <w:lsdException w:name="Colorful Shading Accent 4" w:semiHidden="0" w:uiPriority="71" w:unhideWhenUsed="0"/>
-    <w:lsdException w:name="Colorful List Accent 4" w:semiHidden="0" w:uiPriority="72" w:unhideWhenUsed="0"/>
-    <w:lsdException w:name="Colorful Grid Accent 4" w:semiHidden="0" w:uiPriority="73" w:unhideWhenUsed="0"/>
-    <w:lsdException w:name="Light Shading Accent 5" w:semiHidden="0" w:uiPriority="60" w:unhideWhenUsed="0"/>
-    <w:lsdException w:name="Light List Accent 5" w:semiHidden="0" w:uiPriority="61" w:unhideWhenUsed="0"/>
-    <w:lsdException w:name="Light Grid Accent 5" w:semiHidden="0" w:uiPriority="62" w:unhideWhenUsed="0"/>
-    <w:lsdException w:name="Medium Shading 1 Accent 5" w:semiHidden="0" w:uiPriority="63" w:unhideWhenUsed="0"/>
-    <w:lsdException w:name="Medium Shading 2 Accent 5" w:semiHidden="0" w:uiPriority="64" w:unhideWhenUsed="0"/>
-    <w:lsdException w:name="Medium List 1 Accent 5" w:semiHidden="0" w:uiPriority="65" w:unhideWhenUsed="0"/>
-    <w:lsdException w:name="Medium List 2 Accent 5" w:semiHidden="0" w:uiPriority="66" w:unhideWhenUsed="0"/>
-    <w:lsdException w:name="Medium Grid 1 Accent 5" w:semiHidden="0" w:uiPriority="67" w:unhideWhenUsed="0"/>
-    <w:lsdException w:name="Medium Grid 2 Accent 5" w:semiHidden="0" w:uiPriority="68" w:unhideWhenUsed="0"/>
-    <w:lsdException w:name="Medium Grid 3 Accent 5" w:semiHidden="0" w:uiPriority="69" w:unhideWhenUsed="0"/>
-    <w:lsdException w:name="Dark List Accent 5" w:semiHidden="0" w:uiPriority="70" w:unhideWhenUsed="0"/>
-    <w:lsdException w:name="Colorful Shading Accent 5" w:semiHidden="0" w:uiPriority="71" w:unhideWhenUsed="0"/>
-    <w:lsdException w:name="Colorful List Accent 5" w:semiHidden="0" w:uiPriority="72" w:unhideWhenUsed="0"/>
-    <w:lsdException w:name="Colorful Grid Accent 5" w:semiHidden="0" w:uiPriority="73" w:unhideWhenUsed="0"/>
-    <w:lsdException w:name="Light Shading Accent 6" w:semiHidden="0" w:uiPriority="60" w:unhideWhenUsed="0"/>
-    <w:lsdException w:name="Light List Accent 6" w:semiHidden="0" w:uiPriority="61" w:unhideWhenUsed="0"/>
-    <w:lsdException w:name="Light Grid Accent 6" w:semiHidden="0" w:uiPriority="62" w:unhideWhenUsed="0"/>
-    <w:lsdException w:name="Medium Shading 1 Accent 6" w:semiHidden="0" w:uiPriority="63" w:unhideWhenUsed="0"/>
-    <w:lsdException w:name="Medium Shading 2 Accent 6" w:semiHidden="0" w:uiPriority="64" w:unhideWhenUsed="0"/>
-    <w:lsdException w:name="Medium List 1 Accent 6" w:semiHidden="0" w:uiPriority="65" w:unhideWhenUsed="0"/>
-    <w:lsdException w:name="Medium List 2 Accent 6" w:semiHidden="0" w:uiPriority="66" w:unhideWhenUsed="0"/>
-    <w:lsdException w:name="Medium Grid 1 Accent 6" w:semiHidden="0" w:uiPriority="67" w:unhideWhenUsed="0"/>
-    <w:lsdException w:name="Medium Grid 2 Accent 6" w:semiHidden="0" w:uiPriority="68" w:unhideWhenUsed="0"/>
-    <w:lsdException w:name="Medium Grid 3 Accent 6" w:semiHidden="0" w:uiPriority="69" w:unhideWhenUsed="0"/>
-    <w:lsdException w:name="Dark List Accent 6" w:semiHidden="0" w:uiPriority="70" w:unhideWhenUsed="0"/>
-    <w:lsdException w:name="Colorful Shading Accent 6" w:semiHidden="0" w:uiPriority="71" w:unhideWhenUsed="0"/>
-    <w:lsdException w:name="Colorful List Accent 6" w:semiHidden="0" w:uiPriority="72" w:unhideWhenUsed="0"/>
-    <w:lsdException w:name="Colorful Grid Accent 6" w:semiHidden="0" w:uiPriority="73" w:unhideWhenUsed="0"/>
-    <w:lsdException w:name="Subtle Emphasis" w:semiHidden="0" w:uiPriority="19" w:unhideWhenUsed="0" w:qFormat="1"/>
-    <w:lsdException w:name="Intense Emphasis" w:semiHidden="0" w:uiPriority="21" w:unhideWhenUsed="0" w:qFormat="1"/>
-    <w:lsdException w:name="Subtle Reference" w:semiHidden="0" w:uiPriority="31" w:unhideWhenUsed="0" w:qFormat="1"/>
-    <w:lsdException w:name="Intense Reference" w:semiHidden="0" w:uiPriority="32" w:unhideWhenUsed="0" w:qFormat="1"/>
-    <w:lsdException w:name="Book Title" w:semiHidden="0" w:uiPriority="33" w:unhideWhenUsed="0" w:qFormat="1"/>
-    <w:lsdException w:name="Bibliography" w:uiPriority="37"/>
-    <w:lsdException w:name="TOC Heading" w:uiPriority="39" w:qFormat="1"/>
-  </w:latentStyles>
-  <w:style w:type="paragraph" w:default="1" w:styleId="Normal">
-    <w:name w:val="Normal"/>
-    <w:qFormat/>
-  </w:style>
-  <w:style w:type="character" w:default="1" w:styleId="DefaultParagraphFont">
-    <w:name w:val="Default Paragraph Font"/>
-    <w:uiPriority w:val="1"/>
-    <w:semiHidden/>
-    <w:unhideWhenUsed/>
-  </w:style>
-  <w:style w:type="table" w:default="1" w:styleId="TableNormal">
-    <w:name w:val="Normal Table"/>
-    <w:uiPriority w:val="99"/>
-    <w:semiHidden/>
-    <w:unhideWhenUsed/>
-    <w:tblPr>
-      <w:tblInd w:w="0" w:type="dxa"/>
-      <w:tblCellMar>
-        <w:top w:w="0" w:type="dxa"/>
-        <w:left w:w="108" w:type="dxa"/>
-        <w:bottom w:w="0" w:type="dxa"/>
-        <w:right w:w="108" w:type="dxa"/>
-      </w:tblCellMar>
-    </w:tblPr>
-  </w:style>
-  <w:style w:type="numbering" w:default="1" w:styleId="NoList">
-    <w:name w:val="No List"/>
-    <w:uiPriority w:val="99"/>
-    <w:semiHidden/>
-    <w:unhideWhenUsed/>
-  </w:style>
-  <w:style w:type="paragraph" w:customStyle="1" w:styleId="23143C8238DE4B29B5EC53B1B2FB9BC5">
-    <w:name w:val="23143C8238DE4B29B5EC53B1B2FB9BC5"/>
-    <w:rsid w:val="00CC031E"/>
-  </w:style>
-  <w:style w:type="paragraph" w:customStyle="1" w:styleId="6103C0B6044649F68AB9C33581C460BB">
-    <w:name w:val="6103C0B6044649F68AB9C33581C460BB"/>
-    <w:rsid w:val="00CC031E"/>
-  </w:style>
-  <w:style w:type="paragraph" w:customStyle="1" w:styleId="6A8023C24F3E467AA34BED5A428F56A3">
-    <w:name w:val="6A8023C24F3E467AA34BED5A428F56A3"/>
-    <w:rsid w:val="00CC031E"/>
-  </w:style>
-  <w:style w:type="paragraph" w:customStyle="1" w:styleId="53D4394C31E34E48BD66B32075214104">
-    <w:name w:val="53D4394C31E34E48BD66B32075214104"/>
-    <w:rsid w:val="00CC031E"/>
-  </w:style>
-  <w:style w:type="paragraph" w:customStyle="1" w:styleId="41550F8E4F1248A99D332EF669E11DFF">
-    <w:name w:val="41550F8E4F1248A99D332EF669E11DFF"/>
-    <w:rsid w:val="00CC031E"/>
-  </w:style>
-  <w:style w:type="paragraph" w:customStyle="1" w:styleId="DFF36FDC5461463A9AFC704E36141DD6">
-    <w:name w:val="DFF36FDC5461463A9AFC704E36141DD6"/>
-    <w:rsid w:val="00CC031E"/>
-  </w:style>
-</w:styles>
-</file>
-
-<file path=word/glossary/webSettings.xml><?xml version="1.0" encoding="utf-8"?>
-<w:webSettings xmlns:mc="http://schemas.openxmlformats.org/markup-compatibility/2006" xmlns:r="http://schemas.openxmlformats.org/officeDocument/2006/relationships" xmlns:w="http://schemas.openxmlformats.org/wordprocessingml/2006/main" xmlns:w14="http://schemas.microsoft.com/office/word/2010/wordml" mc:Ignorable="w14">
-  <w:optimizeForBrowser/>
-  <w:allowPNG/>
-</w:webSettings>
 </file>
 
 <file path=word/theme/theme1.xml><?xml version="1.0" encoding="utf-8"?>
@@ -4589,7 +3973,7 @@
 </file>
 
 <file path=customXml/itemProps1.xml><?xml version="1.0" encoding="utf-8"?>
-<ds:datastoreItem xmlns:ds="http://schemas.openxmlformats.org/officeDocument/2006/customXml" ds:itemID="{4D552671-FA6C-4961-8075-03B14A6EC35C}">
+<ds:datastoreItem xmlns:ds="http://schemas.openxmlformats.org/officeDocument/2006/customXml" ds:itemID="{A415F22A-875C-4BBC-8EF4-BA950367398E}">
   <ds:schemaRefs>
     <ds:schemaRef ds:uri="http://schemas.openxmlformats.org/officeDocument/2006/bibliography"/>
   </ds:schemaRefs>

</xml_diff>

<commit_message>
Fix a typo in Architecture image
</commit_message>
<xml_diff>
--- a/doc/fibonacci-web-service.docx
+++ b/doc/fibonacci-web-service.docx
@@ -916,16 +916,17 @@
       <w:pPr>
         <w:jc w:val="center"/>
       </w:pPr>
+      <w:bookmarkStart w:id="1" w:name="_GoBack"/>
       <w:r>
         <w:rPr>
           <w:noProof/>
         </w:rPr>
         <w:lastRenderedPageBreak/>
         <w:drawing>
-          <wp:inline distT="0" distB="0" distL="0" distR="0" wp14:anchorId="5F0ABD93" wp14:editId="3A17A404">
+          <wp:inline distT="0" distB="0" distL="0" distR="0">
             <wp:extent cx="3632916" cy="3352523"/>
             <wp:effectExtent l="0" t="0" r="0" b="635"/>
-            <wp:docPr id="3" name="Picture 3"/>
+            <wp:docPr id="1" name="Picture 1"/>
             <wp:cNvGraphicFramePr>
               <a:graphicFrameLocks xmlns:a="http://schemas.openxmlformats.org/drawingml/2006/main" noChangeAspect="1"/>
             </wp:cNvGraphicFramePr>
@@ -963,6 +964,7 @@
           </wp:inline>
         </w:drawing>
       </w:r>
+      <w:bookmarkEnd w:id="1"/>
     </w:p>
     <w:p>
       <w:r>
@@ -1046,11 +1048,11 @@
       <w:pPr>
         <w:pStyle w:val="Heading1"/>
       </w:pPr>
-      <w:bookmarkStart w:id="1" w:name="_Toc429379206"/>
+      <w:bookmarkStart w:id="2" w:name="_Toc429379206"/>
       <w:r>
         <w:t>Design and Implementation</w:t>
       </w:r>
-      <w:bookmarkEnd w:id="1"/>
+      <w:bookmarkEnd w:id="2"/>
     </w:p>
     <w:p>
       <w:pPr>
@@ -1059,14 +1061,14 @@
           <w:iCs/>
         </w:rPr>
       </w:pPr>
-      <w:bookmarkStart w:id="2" w:name="_Toc429379207"/>
+      <w:bookmarkStart w:id="3" w:name="_Toc429379207"/>
       <w:r>
         <w:rPr>
           <w:iCs/>
         </w:rPr>
         <w:t>Request and Response Format</w:t>
       </w:r>
-      <w:bookmarkEnd w:id="2"/>
+      <w:bookmarkEnd w:id="3"/>
     </w:p>
     <w:p>
       <w:r>
@@ -1113,7 +1115,7 @@
       <w:pPr>
         <w:pStyle w:val="Heading2"/>
       </w:pPr>
-      <w:bookmarkStart w:id="3" w:name="_Toc429379208"/>
+      <w:bookmarkStart w:id="4" w:name="_Toc429379208"/>
       <w:r>
         <w:lastRenderedPageBreak/>
         <w:t>Fibonacci Web Ser</w:t>
@@ -1121,7 +1123,7 @@
       <w:r>
         <w:t>ver</w:t>
       </w:r>
-      <w:bookmarkEnd w:id="3"/>
+      <w:bookmarkEnd w:id="4"/>
     </w:p>
     <w:p>
       <w:r>
@@ -1608,11 +1610,11 @@
       <w:pPr>
         <w:pStyle w:val="Heading2"/>
       </w:pPr>
-      <w:bookmarkStart w:id="4" w:name="_Toc429379209"/>
+      <w:bookmarkStart w:id="5" w:name="_Toc429379209"/>
       <w:r>
         <w:t>Fibonacci Library</w:t>
       </w:r>
-      <w:bookmarkEnd w:id="4"/>
+      <w:bookmarkEnd w:id="5"/>
     </w:p>
     <w:p>
       <w:r>
@@ -1922,11 +1924,11 @@
       <w:pPr>
         <w:pStyle w:val="Heading2"/>
       </w:pPr>
-      <w:bookmarkStart w:id="5" w:name="_Toc429379210"/>
+      <w:bookmarkStart w:id="6" w:name="_Toc429379210"/>
       <w:r>
         <w:t>Cache</w:t>
       </w:r>
-      <w:bookmarkEnd w:id="5"/>
+      <w:bookmarkEnd w:id="6"/>
     </w:p>
     <w:p>
       <w:r>
@@ -2028,22 +2030,22 @@
       <w:pPr>
         <w:pStyle w:val="Heading1"/>
       </w:pPr>
-      <w:bookmarkStart w:id="6" w:name="_Toc429379211"/>
+      <w:bookmarkStart w:id="7" w:name="_Toc429379211"/>
       <w:r>
         <w:lastRenderedPageBreak/>
         <w:t>Test</w:t>
       </w:r>
-      <w:bookmarkEnd w:id="6"/>
+      <w:bookmarkEnd w:id="7"/>
     </w:p>
     <w:p>
       <w:pPr>
         <w:pStyle w:val="Heading2"/>
       </w:pPr>
-      <w:bookmarkStart w:id="7" w:name="_Toc429379212"/>
+      <w:bookmarkStart w:id="8" w:name="_Toc429379212"/>
       <w:r>
         <w:t>Unit Test</w:t>
       </w:r>
-      <w:bookmarkEnd w:id="7"/>
+      <w:bookmarkEnd w:id="8"/>
     </w:p>
     <w:p>
       <w:r>
@@ -2220,11 +2222,11 @@
       <w:pPr>
         <w:pStyle w:val="Heading2"/>
       </w:pPr>
-      <w:bookmarkStart w:id="8" w:name="_Toc429379213"/>
+      <w:bookmarkStart w:id="9" w:name="_Toc429379213"/>
       <w:r>
         <w:t>Functional Test</w:t>
       </w:r>
-      <w:bookmarkEnd w:id="8"/>
+      <w:bookmarkEnd w:id="9"/>
     </w:p>
     <w:p>
       <w:r>
@@ -2459,11 +2461,11 @@
       <w:pPr>
         <w:pStyle w:val="Heading1"/>
       </w:pPr>
-      <w:bookmarkStart w:id="9" w:name="_Toc429379214"/>
+      <w:bookmarkStart w:id="10" w:name="_Toc429379214"/>
       <w:r>
         <w:t>Extendibility</w:t>
       </w:r>
-      <w:bookmarkEnd w:id="9"/>
+      <w:bookmarkEnd w:id="10"/>
     </w:p>
     <w:p>
       <w:r>
@@ -2543,11 +2545,11 @@
       <w:pPr>
         <w:pStyle w:val="Heading1"/>
       </w:pPr>
-      <w:bookmarkStart w:id="10" w:name="_Toc429379215"/>
+      <w:bookmarkStart w:id="11" w:name="_Toc429379215"/>
       <w:r>
         <w:t>Scalability</w:t>
       </w:r>
-      <w:bookmarkEnd w:id="10"/>
+      <w:bookmarkEnd w:id="11"/>
     </w:p>
     <w:p>
       <w:r>
@@ -2591,13 +2593,12 @@
       <w:pPr>
         <w:pStyle w:val="Heading1"/>
       </w:pPr>
-      <w:bookmarkStart w:id="11" w:name="_Toc429379216"/>
-      <w:bookmarkStart w:id="12" w:name="_GoBack"/>
+      <w:bookmarkStart w:id="12" w:name="_Toc429379216"/>
       <w:r>
         <w:lastRenderedPageBreak/>
         <w:t>Further Work</w:t>
       </w:r>
-      <w:bookmarkEnd w:id="11"/>
+      <w:bookmarkEnd w:id="12"/>
     </w:p>
     <w:p>
       <w:r>
@@ -2612,7 +2613,6 @@
         <w:t xml:space="preserve"> script to make it run as daemon, and control the service start/stop operation. And logging mechanism need also be added with log rotation enabled. This part of work is not included in this repository.</w:t>
       </w:r>
     </w:p>
-    <w:bookmarkEnd w:id="12"/>
     <w:p/>
     <w:sectPr>
       <w:pgSz w:w="12240" w:h="15840"/>
@@ -4067,7 +4067,7 @@
 </file>
 
 <file path=customXml/itemProps1.xml><?xml version="1.0" encoding="utf-8"?>
-<ds:datastoreItem xmlns:ds="http://schemas.openxmlformats.org/officeDocument/2006/customXml" ds:itemID="{770BFAFD-EEDB-4D83-BF1E-3C6C18EE0ECE}">
+<ds:datastoreItem xmlns:ds="http://schemas.openxmlformats.org/officeDocument/2006/customXml" ds:itemID="{DDE0742C-F0C6-49A7-86D8-2C8EFD96AECE}">
   <ds:schemaRefs>
     <ds:schemaRef ds:uri="http://schemas.openxmlformats.org/officeDocument/2006/bibliography"/>
   </ds:schemaRefs>

</xml_diff>

<commit_message>
Avoid int to string coverting for each request handling by adding a string list cache. This can improve the performance.
</commit_message>
<xml_diff>
--- a/doc/fibonacci-web-service.docx
+++ b/doc/fibonacci-web-service.docx
@@ -62,7 +62,7 @@
           <w:r>
             <w:fldChar w:fldCharType="separate"/>
           </w:r>
-          <w:hyperlink w:anchor="_Toc429379205" w:history="1">
+          <w:hyperlink w:anchor="_Toc429592434" w:history="1">
             <w:r>
               <w:rPr>
                 <w:rStyle w:val="Hyperlink"/>
@@ -89,7 +89,7 @@
                 <w:noProof/>
                 <w:webHidden/>
               </w:rPr>
-              <w:instrText xml:space="preserve"> PAGEREF _Toc429379205 \h </w:instrText>
+              <w:instrText xml:space="preserve"> PAGEREF _Toc429592434 \h </w:instrText>
             </w:r>
             <w:r>
               <w:rPr>
@@ -131,7 +131,7 @@
               <w:lang w:eastAsia="zh-CN"/>
             </w:rPr>
           </w:pPr>
-          <w:hyperlink w:anchor="_Toc429379206" w:history="1">
+          <w:hyperlink w:anchor="_Toc429592435" w:history="1">
             <w:r>
               <w:rPr>
                 <w:rStyle w:val="Hyperlink"/>
@@ -158,7 +158,7 @@
                 <w:noProof/>
                 <w:webHidden/>
               </w:rPr>
-              <w:instrText xml:space="preserve"> PAGEREF _Toc429379206 \h </w:instrText>
+              <w:instrText xml:space="preserve"> PAGEREF _Toc429592435 \h </w:instrText>
             </w:r>
             <w:r>
               <w:rPr>
@@ -200,7 +200,7 @@
               <w:lang w:eastAsia="zh-CN"/>
             </w:rPr>
           </w:pPr>
-          <w:hyperlink w:anchor="_Toc429379207" w:history="1">
+          <w:hyperlink w:anchor="_Toc429592436" w:history="1">
             <w:r>
               <w:rPr>
                 <w:rStyle w:val="Hyperlink"/>
@@ -228,7 +228,7 @@
                 <w:noProof/>
                 <w:webHidden/>
               </w:rPr>
-              <w:instrText xml:space="preserve"> PAGEREF _Toc429379207 \h </w:instrText>
+              <w:instrText xml:space="preserve"> PAGEREF _Toc429592436 \h </w:instrText>
             </w:r>
             <w:r>
               <w:rPr>
@@ -270,7 +270,7 @@
               <w:lang w:eastAsia="zh-CN"/>
             </w:rPr>
           </w:pPr>
-          <w:hyperlink w:anchor="_Toc429379208" w:history="1">
+          <w:hyperlink w:anchor="_Toc429592437" w:history="1">
             <w:r>
               <w:rPr>
                 <w:rStyle w:val="Hyperlink"/>
@@ -297,7 +297,7 @@
                 <w:noProof/>
                 <w:webHidden/>
               </w:rPr>
-              <w:instrText xml:space="preserve"> PAGEREF _Toc429379208 \h </w:instrText>
+              <w:instrText xml:space="preserve"> PAGEREF _Toc429592437 \h </w:instrText>
             </w:r>
             <w:r>
               <w:rPr>
@@ -339,7 +339,7 @@
               <w:lang w:eastAsia="zh-CN"/>
             </w:rPr>
           </w:pPr>
-          <w:hyperlink w:anchor="_Toc429379209" w:history="1">
+          <w:hyperlink w:anchor="_Toc429592438" w:history="1">
             <w:r>
               <w:rPr>
                 <w:rStyle w:val="Hyperlink"/>
@@ -366,7 +366,7 @@
                 <w:noProof/>
                 <w:webHidden/>
               </w:rPr>
-              <w:instrText xml:space="preserve"> PAGEREF _Toc429379209 \h </w:instrText>
+              <w:instrText xml:space="preserve"> PAGEREF _Toc429592438 \h </w:instrText>
             </w:r>
             <w:r>
               <w:rPr>
@@ -408,7 +408,7 @@
               <w:lang w:eastAsia="zh-CN"/>
             </w:rPr>
           </w:pPr>
-          <w:hyperlink w:anchor="_Toc429379210" w:history="1">
+          <w:hyperlink w:anchor="_Toc429592439" w:history="1">
             <w:r>
               <w:rPr>
                 <w:rStyle w:val="Hyperlink"/>
@@ -435,7 +435,7 @@
                 <w:noProof/>
                 <w:webHidden/>
               </w:rPr>
-              <w:instrText xml:space="preserve"> PAGEREF _Toc429379210 \h </w:instrText>
+              <w:instrText xml:space="preserve"> PAGEREF _Toc429592439 \h </w:instrText>
             </w:r>
             <w:r>
               <w:rPr>
@@ -477,7 +477,7 @@
               <w:lang w:eastAsia="zh-CN"/>
             </w:rPr>
           </w:pPr>
-          <w:hyperlink w:anchor="_Toc429379211" w:history="1">
+          <w:hyperlink w:anchor="_Toc429592440" w:history="1">
             <w:r>
               <w:rPr>
                 <w:rStyle w:val="Hyperlink"/>
@@ -504,7 +504,7 @@
                 <w:noProof/>
                 <w:webHidden/>
               </w:rPr>
-              <w:instrText xml:space="preserve"> PAGEREF _Toc429379211 \h </w:instrText>
+              <w:instrText xml:space="preserve"> PAGEREF _Toc429592440 \h </w:instrText>
             </w:r>
             <w:r>
               <w:rPr>
@@ -546,7 +546,7 @@
               <w:lang w:eastAsia="zh-CN"/>
             </w:rPr>
           </w:pPr>
-          <w:hyperlink w:anchor="_Toc429379212" w:history="1">
+          <w:hyperlink w:anchor="_Toc429592441" w:history="1">
             <w:r>
               <w:rPr>
                 <w:rStyle w:val="Hyperlink"/>
@@ -573,7 +573,7 @@
                 <w:noProof/>
                 <w:webHidden/>
               </w:rPr>
-              <w:instrText xml:space="preserve"> PAGEREF _Toc429379212 \h </w:instrText>
+              <w:instrText xml:space="preserve"> PAGEREF _Toc429592441 \h </w:instrText>
             </w:r>
             <w:r>
               <w:rPr>
@@ -615,7 +615,7 @@
               <w:lang w:eastAsia="zh-CN"/>
             </w:rPr>
           </w:pPr>
-          <w:hyperlink w:anchor="_Toc429379213" w:history="1">
+          <w:hyperlink w:anchor="_Toc429592442" w:history="1">
             <w:r>
               <w:rPr>
                 <w:rStyle w:val="Hyperlink"/>
@@ -642,7 +642,7 @@
                 <w:noProof/>
                 <w:webHidden/>
               </w:rPr>
-              <w:instrText xml:space="preserve"> PAGEREF _Toc429379213 \h </w:instrText>
+              <w:instrText xml:space="preserve"> PAGEREF _Toc429592442 \h </w:instrText>
             </w:r>
             <w:r>
               <w:rPr>
@@ -663,6 +663,75 @@
                 <w:webHidden/>
               </w:rPr>
               <w:t>5</w:t>
+            </w:r>
+            <w:r>
+              <w:rPr>
+                <w:noProof/>
+                <w:webHidden/>
+              </w:rPr>
+              <w:fldChar w:fldCharType="end"/>
+            </w:r>
+          </w:hyperlink>
+        </w:p>
+        <w:p>
+          <w:pPr>
+            <w:pStyle w:val="TOC2"/>
+            <w:tabs>
+              <w:tab w:val="right" w:leader="dot" w:pos="8630"/>
+            </w:tabs>
+            <w:rPr>
+              <w:noProof/>
+              <w:lang w:eastAsia="zh-CN"/>
+            </w:rPr>
+          </w:pPr>
+          <w:hyperlink w:anchor="_Toc429592443" w:history="1">
+            <w:r>
+              <w:rPr>
+                <w:rStyle w:val="Hyperlink"/>
+                <w:noProof/>
+              </w:rPr>
+              <w:t>Performance Test</w:t>
+            </w:r>
+            <w:r>
+              <w:rPr>
+                <w:noProof/>
+                <w:webHidden/>
+              </w:rPr>
+              <w:tab/>
+            </w:r>
+            <w:r>
+              <w:rPr>
+                <w:noProof/>
+                <w:webHidden/>
+              </w:rPr>
+              <w:fldChar w:fldCharType="begin"/>
+            </w:r>
+            <w:r>
+              <w:rPr>
+                <w:noProof/>
+                <w:webHidden/>
+              </w:rPr>
+              <w:instrText xml:space="preserve"> PAGEREF _Toc429592443 \h </w:instrText>
+            </w:r>
+            <w:r>
+              <w:rPr>
+                <w:noProof/>
+                <w:webHidden/>
+              </w:rPr>
+            </w:r>
+            <w:r>
+              <w:rPr>
+                <w:noProof/>
+                <w:webHidden/>
+              </w:rPr>
+              <w:fldChar w:fldCharType="separate"/>
+            </w:r>
+            <w:r>
+              <w:rPr>
+                <w:noProof/>
+                <w:webHidden/>
+              </w:rPr>
+              <w:t>6</w:t>
             </w:r>
             <w:r>
               <w:rPr>
@@ -684,7 +753,7 @@
               <w:lang w:eastAsia="zh-CN"/>
             </w:rPr>
           </w:pPr>
-          <w:hyperlink w:anchor="_Toc429379214" w:history="1">
+          <w:hyperlink w:anchor="_Toc429592444" w:history="1">
             <w:r>
               <w:rPr>
                 <w:rStyle w:val="Hyperlink"/>
@@ -711,7 +780,7 @@
                 <w:noProof/>
                 <w:webHidden/>
               </w:rPr>
-              <w:instrText xml:space="preserve"> PAGEREF _Toc429379214 \h </w:instrText>
+              <w:instrText xml:space="preserve"> PAGEREF _Toc429592444 \h </w:instrText>
             </w:r>
             <w:r>
               <w:rPr>
@@ -753,7 +822,7 @@
               <w:lang w:eastAsia="zh-CN"/>
             </w:rPr>
           </w:pPr>
-          <w:hyperlink w:anchor="_Toc429379215" w:history="1">
+          <w:hyperlink w:anchor="_Toc429592445" w:history="1">
             <w:r>
               <w:rPr>
                 <w:rStyle w:val="Hyperlink"/>
@@ -780,7 +849,7 @@
                 <w:noProof/>
                 <w:webHidden/>
               </w:rPr>
-              <w:instrText xml:space="preserve"> PAGEREF _Toc429379215 \h </w:instrText>
+              <w:instrText xml:space="preserve"> PAGEREF _Toc429592445 \h </w:instrText>
             </w:r>
             <w:r>
               <w:rPr>
@@ -800,7 +869,7 @@
                 <w:noProof/>
                 <w:webHidden/>
               </w:rPr>
-              <w:t>6</w:t>
+              <w:t>7</w:t>
             </w:r>
             <w:r>
               <w:rPr>
@@ -822,7 +891,7 @@
               <w:lang w:eastAsia="zh-CN"/>
             </w:rPr>
           </w:pPr>
-          <w:hyperlink w:anchor="_Toc429379216" w:history="1">
+          <w:hyperlink w:anchor="_Toc429592446" w:history="1">
             <w:r>
               <w:rPr>
                 <w:rStyle w:val="Hyperlink"/>
@@ -849,7 +918,7 @@
                 <w:noProof/>
                 <w:webHidden/>
               </w:rPr>
-              <w:instrText xml:space="preserve"> PAGEREF _Toc429379216 \h </w:instrText>
+              <w:instrText xml:space="preserve"> PAGEREF _Toc429592446 \h </w:instrText>
             </w:r>
             <w:r>
               <w:rPr>
@@ -896,7 +965,7 @@
       <w:pPr>
         <w:pStyle w:val="Heading1"/>
       </w:pPr>
-      <w:bookmarkStart w:id="0" w:name="_Toc429379205"/>
+      <w:bookmarkStart w:id="0" w:name="_Toc429592434"/>
       <w:r>
         <w:t>Architecture</w:t>
       </w:r>
@@ -916,7 +985,6 @@
       <w:pPr>
         <w:jc w:val="center"/>
       </w:pPr>
-      <w:bookmarkStart w:id="1" w:name="_GoBack"/>
       <w:r>
         <w:rPr>
           <w:noProof/>
@@ -964,7 +1032,6 @@
           </wp:inline>
         </w:drawing>
       </w:r>
-      <w:bookmarkEnd w:id="1"/>
     </w:p>
     <w:p>
       <w:r>
@@ -1048,11 +1115,11 @@
       <w:pPr>
         <w:pStyle w:val="Heading1"/>
       </w:pPr>
-      <w:bookmarkStart w:id="2" w:name="_Toc429379206"/>
+      <w:bookmarkStart w:id="1" w:name="_Toc429592435"/>
       <w:r>
         <w:t>Design and Implementation</w:t>
       </w:r>
-      <w:bookmarkEnd w:id="2"/>
+      <w:bookmarkEnd w:id="1"/>
     </w:p>
     <w:p>
       <w:pPr>
@@ -1061,14 +1128,14 @@
           <w:iCs/>
         </w:rPr>
       </w:pPr>
-      <w:bookmarkStart w:id="3" w:name="_Toc429379207"/>
+      <w:bookmarkStart w:id="2" w:name="_Toc429592436"/>
       <w:r>
         <w:rPr>
           <w:iCs/>
         </w:rPr>
         <w:t>Request and Response Format</w:t>
       </w:r>
-      <w:bookmarkEnd w:id="3"/>
+      <w:bookmarkEnd w:id="2"/>
     </w:p>
     <w:p>
       <w:r>
@@ -1115,7 +1182,7 @@
       <w:pPr>
         <w:pStyle w:val="Heading2"/>
       </w:pPr>
-      <w:bookmarkStart w:id="4" w:name="_Toc429379208"/>
+      <w:bookmarkStart w:id="3" w:name="_Toc429592437"/>
       <w:r>
         <w:lastRenderedPageBreak/>
         <w:t>Fibonacci Web Ser</w:t>
@@ -1123,7 +1190,7 @@
       <w:r>
         <w:t>ver</w:t>
       </w:r>
-      <w:bookmarkEnd w:id="4"/>
+      <w:bookmarkEnd w:id="3"/>
     </w:p>
     <w:p>
       <w:r>
@@ -1471,7 +1538,31 @@
               <w:rPr>
                 <w:shd w:val="pct15" w:color="auto" w:fill="FFFFFF"/>
               </w:rPr>
-              <w:t xml:space="preserve">        * Cache first 1000 number - need about 103KB memory</w:t>
+              <w:t xml:space="preserve">        * Cache fi</w:t>
+            </w:r>
+            <w:r>
+              <w:rPr>
+                <w:shd w:val="pct15" w:color="auto" w:fill="FFFFFF"/>
+              </w:rPr>
+              <w:t>rst 1000 number - need about 244</w:t>
+            </w:r>
+            <w:r>
+              <w:rPr>
+                <w:shd w:val="pct15" w:color="auto" w:fill="FFFFFF"/>
+              </w:rPr>
+              <w:t xml:space="preserve">KB </w:t>
+            </w:r>
+            <w:r>
+              <w:rPr>
+                <w:shd w:val="pct15" w:color="auto" w:fill="FFFFFF"/>
+              </w:rPr>
+              <w:t xml:space="preserve">additional </w:t>
+            </w:r>
+            <w:r>
+              <w:rPr>
+                <w:shd w:val="pct15" w:color="auto" w:fill="FFFFFF"/>
+              </w:rPr>
+              <w:t>memory</w:t>
             </w:r>
           </w:p>
           <w:p>
@@ -1484,7 +1575,31 @@
               <w:rPr>
                 <w:shd w:val="pct15" w:color="auto" w:fill="FFFFFF"/>
               </w:rPr>
-              <w:t xml:space="preserve">        * Cache first 2000 number - need about 409KB memory</w:t>
+              <w:t xml:space="preserve">        * Cache fi</w:t>
+            </w:r>
+            <w:r>
+              <w:rPr>
+                <w:shd w:val="pct15" w:color="auto" w:fill="FFFFFF"/>
+              </w:rPr>
+              <w:t>rst 2000 number - need about 840</w:t>
+            </w:r>
+            <w:r>
+              <w:rPr>
+                <w:shd w:val="pct15" w:color="auto" w:fill="FFFFFF"/>
+              </w:rPr>
+              <w:t xml:space="preserve">KB </w:t>
+            </w:r>
+            <w:r>
+              <w:rPr>
+                <w:shd w:val="pct15" w:color="auto" w:fill="FFFFFF"/>
+              </w:rPr>
+              <w:t xml:space="preserve">additional </w:t>
+            </w:r>
+            <w:r>
+              <w:rPr>
+                <w:shd w:val="pct15" w:color="auto" w:fill="FFFFFF"/>
+              </w:rPr>
+              <w:t>memory</w:t>
             </w:r>
           </w:p>
           <w:p>
@@ -1503,7 +1618,25 @@
               <w:rPr>
                 <w:shd w:val="pct15" w:color="auto" w:fill="FFFFFF"/>
               </w:rPr>
-              <w:t>umber - need about 919KB memory</w:t>
+              <w:t>umber - need about 1756</w:t>
+            </w:r>
+            <w:r>
+              <w:rPr>
+                <w:shd w:val="pct15" w:color="auto" w:fill="FFFFFF"/>
+              </w:rPr>
+              <w:t xml:space="preserve">KB </w:t>
+            </w:r>
+            <w:r>
+              <w:rPr>
+                <w:shd w:val="pct15" w:color="auto" w:fill="FFFFFF"/>
+              </w:rPr>
+              <w:t xml:space="preserve">additional </w:t>
+            </w:r>
+            <w:r>
+              <w:rPr>
+                <w:shd w:val="pct15" w:color="auto" w:fill="FFFFFF"/>
+              </w:rPr>
+              <w:t>memory</w:t>
             </w:r>
           </w:p>
           <w:p>
@@ -1610,11 +1743,11 @@
       <w:pPr>
         <w:pStyle w:val="Heading2"/>
       </w:pPr>
-      <w:bookmarkStart w:id="5" w:name="_Toc429379209"/>
+      <w:bookmarkStart w:id="4" w:name="_Toc429592438"/>
       <w:r>
         <w:t>Fibonacci Library</w:t>
       </w:r>
-      <w:bookmarkEnd w:id="5"/>
+      <w:bookmarkEnd w:id="4"/>
     </w:p>
     <w:p>
       <w:r>
@@ -1924,11 +2057,11 @@
       <w:pPr>
         <w:pStyle w:val="Heading2"/>
       </w:pPr>
-      <w:bookmarkStart w:id="6" w:name="_Toc429379210"/>
+      <w:bookmarkStart w:id="5" w:name="_Toc429592439"/>
       <w:r>
         <w:t>Cache</w:t>
       </w:r>
-      <w:bookmarkEnd w:id="6"/>
+      <w:bookmarkEnd w:id="5"/>
     </w:p>
     <w:p>
       <w:r>
@@ -2028,24 +2161,255 @@
     </w:p>
     <w:p>
       <w:pPr>
+        <w:spacing w:line="240" w:lineRule="auto"/>
+      </w:pPr>
+      <w:r>
+        <w:t xml:space="preserve">The table below </w:t>
+      </w:r>
+      <w:r>
+        <w:t>shows the RSS (resident set size or real memory size) usage of the web server for different cache size setting.</w:t>
+      </w:r>
+    </w:p>
+    <w:tbl>
+      <w:tblPr>
+        <w:tblStyle w:val="TableGrid"/>
+        <w:tblW w:w="0" w:type="auto"/>
+        <w:tblLook w:val="04A0" w:firstRow="1" w:lastRow="0" w:firstColumn="1" w:lastColumn="0" w:noHBand="0" w:noVBand="1"/>
+      </w:tblPr>
+      <w:tblGrid>
+        <w:gridCol w:w="2952"/>
+        <w:gridCol w:w="2952"/>
+        <w:gridCol w:w="2952"/>
+      </w:tblGrid>
+      <w:tr>
+        <w:tc>
+          <w:tcPr>
+            <w:tcW w:w="2952" w:type="dxa"/>
+          </w:tcPr>
+          <w:p>
+            <w:pPr>
+              <w:rPr>
+                <w:b/>
+              </w:rPr>
+            </w:pPr>
+            <w:r>
+              <w:rPr>
+                <w:b/>
+              </w:rPr>
+              <w:t>Cache Size</w:t>
+            </w:r>
+          </w:p>
+        </w:tc>
+        <w:tc>
+          <w:tcPr>
+            <w:tcW w:w="2952" w:type="dxa"/>
+          </w:tcPr>
+          <w:p>
+            <w:pPr>
+              <w:rPr>
+                <w:b/>
+              </w:rPr>
+            </w:pPr>
+            <w:r>
+              <w:rPr>
+                <w:b/>
+              </w:rPr>
+              <w:t>RSS (KB)</w:t>
+            </w:r>
+          </w:p>
+        </w:tc>
+        <w:tc>
+          <w:tcPr>
+            <w:tcW w:w="2952" w:type="dxa"/>
+          </w:tcPr>
+          <w:p>
+            <w:pPr>
+              <w:rPr>
+                <w:b/>
+              </w:rPr>
+            </w:pPr>
+            <w:r>
+              <w:rPr>
+                <w:b/>
+              </w:rPr>
+              <w:t>Additional Memory (KB)</w:t>
+            </w:r>
+          </w:p>
+        </w:tc>
+      </w:tr>
+      <w:tr>
+        <w:tc>
+          <w:tcPr>
+            <w:tcW w:w="2952" w:type="dxa"/>
+          </w:tcPr>
+          <w:p>
+            <w:r>
+              <w:t>0</w:t>
+            </w:r>
+          </w:p>
+        </w:tc>
+        <w:tc>
+          <w:tcPr>
+            <w:tcW w:w="2952" w:type="dxa"/>
+          </w:tcPr>
+          <w:p>
+            <w:r>
+              <w:t>12</w:t>
+            </w:r>
+            <w:r>
+              <w:t>,</w:t>
+            </w:r>
+            <w:r>
+              <w:t>484</w:t>
+            </w:r>
+          </w:p>
+        </w:tc>
+        <w:tc>
+          <w:tcPr>
+            <w:tcW w:w="2952" w:type="dxa"/>
+          </w:tcPr>
+          <w:p>
+            <w:r>
+              <w:t>N/A</w:t>
+            </w:r>
+          </w:p>
+        </w:tc>
+      </w:tr>
+      <w:tr>
+        <w:tc>
+          <w:tcPr>
+            <w:tcW w:w="2952" w:type="dxa"/>
+          </w:tcPr>
+          <w:p>
+            <w:r>
+              <w:lastRenderedPageBreak/>
+              <w:t>1000</w:t>
+            </w:r>
+          </w:p>
+        </w:tc>
+        <w:tc>
+          <w:tcPr>
+            <w:tcW w:w="2952" w:type="dxa"/>
+          </w:tcPr>
+          <w:p>
+            <w:r>
+              <w:t>12</w:t>
+            </w:r>
+            <w:r>
+              <w:t>,</w:t>
+            </w:r>
+            <w:r>
+              <w:t>728</w:t>
+            </w:r>
+          </w:p>
+        </w:tc>
+        <w:tc>
+          <w:tcPr>
+            <w:tcW w:w="2952" w:type="dxa"/>
+          </w:tcPr>
+          <w:p>
+            <w:r>
+              <w:t>+244</w:t>
+            </w:r>
+          </w:p>
+        </w:tc>
+      </w:tr>
+      <w:tr>
+        <w:tc>
+          <w:tcPr>
+            <w:tcW w:w="2952" w:type="dxa"/>
+          </w:tcPr>
+          <w:p>
+            <w:r>
+              <w:t>2000</w:t>
+            </w:r>
+          </w:p>
+        </w:tc>
+        <w:tc>
+          <w:tcPr>
+            <w:tcW w:w="2952" w:type="dxa"/>
+          </w:tcPr>
+          <w:p>
+            <w:r>
+              <w:t>13</w:t>
+            </w:r>
+            <w:r>
+              <w:t>,</w:t>
+            </w:r>
+            <w:r>
+              <w:t>324</w:t>
+            </w:r>
+          </w:p>
+        </w:tc>
+        <w:tc>
+          <w:tcPr>
+            <w:tcW w:w="2952" w:type="dxa"/>
+          </w:tcPr>
+          <w:p>
+            <w:r>
+              <w:t>+840</w:t>
+            </w:r>
+          </w:p>
+        </w:tc>
+      </w:tr>
+      <w:tr>
+        <w:tc>
+          <w:tcPr>
+            <w:tcW w:w="2952" w:type="dxa"/>
+          </w:tcPr>
+          <w:p>
+            <w:r>
+              <w:t>3000</w:t>
+            </w:r>
+          </w:p>
+        </w:tc>
+        <w:tc>
+          <w:tcPr>
+            <w:tcW w:w="2952" w:type="dxa"/>
+          </w:tcPr>
+          <w:p>
+            <w:r>
+              <w:t>14</w:t>
+            </w:r>
+            <w:r>
+              <w:t>,</w:t>
+            </w:r>
+            <w:r>
+              <w:t>240</w:t>
+            </w:r>
+          </w:p>
+        </w:tc>
+        <w:tc>
+          <w:tcPr>
+            <w:tcW w:w="2952" w:type="dxa"/>
+          </w:tcPr>
+          <w:p>
+            <w:r>
+              <w:t>+1,756</w:t>
+            </w:r>
+          </w:p>
+        </w:tc>
+      </w:tr>
+    </w:tbl>
+    <w:p>
+      <w:pPr>
         <w:pStyle w:val="Heading1"/>
       </w:pPr>
-      <w:bookmarkStart w:id="7" w:name="_Toc429379211"/>
-      <w:r>
-        <w:lastRenderedPageBreak/>
+      <w:bookmarkStart w:id="6" w:name="_Toc429592440"/>
+      <w:r>
         <w:t>Test</w:t>
       </w:r>
-      <w:bookmarkEnd w:id="7"/>
+      <w:bookmarkEnd w:id="6"/>
     </w:p>
     <w:p>
       <w:pPr>
         <w:pStyle w:val="Heading2"/>
       </w:pPr>
-      <w:bookmarkStart w:id="8" w:name="_Toc429379212"/>
+      <w:bookmarkStart w:id="7" w:name="_Toc429592441"/>
       <w:r>
         <w:t>Unit Test</w:t>
       </w:r>
-      <w:bookmarkEnd w:id="8"/>
+      <w:bookmarkEnd w:id="7"/>
     </w:p>
     <w:p>
       <w:r>
@@ -2222,11 +2586,11 @@
       <w:pPr>
         <w:pStyle w:val="Heading2"/>
       </w:pPr>
-      <w:bookmarkStart w:id="9" w:name="_Toc429379213"/>
+      <w:bookmarkStart w:id="8" w:name="_Toc429592442"/>
       <w:r>
         <w:t>Functional Test</w:t>
       </w:r>
-      <w:bookmarkEnd w:id="9"/>
+      <w:bookmarkEnd w:id="8"/>
     </w:p>
     <w:p>
       <w:r>
@@ -2341,6 +2705,7 @@
           <w:p/>
           <w:p>
             <w:r>
+              <w:lastRenderedPageBreak/>
               <w:t>SYNOPSIS</w:t>
             </w:r>
           </w:p>
@@ -2370,7 +2735,6 @@
           </w:p>
           <w:p>
             <w:r>
-              <w:lastRenderedPageBreak/>
               <w:t xml:space="preserve">    -h, --help</w:t>
             </w:r>
           </w:p>
@@ -2459,24 +2823,37 @@
     </w:p>
     <w:p>
       <w:pPr>
-        <w:pStyle w:val="Heading1"/>
+        <w:pStyle w:val="Heading2"/>
       </w:pPr>
-      <w:bookmarkStart w:id="10" w:name="_Toc429379214"/>
-      <w:r>
-        <w:t>Extendibility</w:t>
-      </w:r>
+      <w:bookmarkStart w:id="9" w:name="_Toc429592443"/>
+      <w:r>
+        <w:t>Performance Test</w:t>
+      </w:r>
+      <w:bookmarkEnd w:id="9"/>
+    </w:p>
+    <w:p>
+      <w:r>
+        <w:t xml:space="preserve">Use </w:t>
+      </w:r>
+      <w:hyperlink r:id="rId15" w:history="1">
+        <w:r>
+          <w:rPr>
+            <w:rStyle w:val="Hyperlink"/>
+          </w:rPr>
+          <w:t>Apache HTTP server benchmarking tool (ab)</w:t>
+        </w:r>
+      </w:hyperlink>
+      <w:r>
+        <w:t xml:space="preserve"> to do a simple performance testing by following command, which means use 5 concurrent threads, with thread sending 1000 request of </w:t>
+      </w:r>
+      <w:r>
+        <w:t>http://10.32.118.189:8888/fibonacci/800</w:t>
+      </w:r>
+      <w:r>
+        <w:t>. The testing result in the table shows cache helps the performance improvement very much.</w:t>
+      </w:r>
+      <w:bookmarkStart w:id="10" w:name="_GoBack"/>
       <w:bookmarkEnd w:id="10"/>
-    </w:p>
-    <w:p>
-      <w:r>
-        <w:t xml:space="preserve">Although the Fibonacci web service is simple, the architecture of this project is designed and developed with high </w:t>
-      </w:r>
-      <w:r>
-        <w:t>maintainability</w:t>
-      </w:r>
-      <w:r>
-        <w:t xml:space="preserve"> and with extendibility, which is represented as follows:</w:t>
-      </w:r>
     </w:p>
     <w:p>
       <w:pPr>
@@ -2487,34 +2864,158 @@
         </w:numPr>
       </w:pPr>
       <w:r>
-        <w:t xml:space="preserve">For any new kind </w:t>
-      </w:r>
-      <w:r>
-        <w:t xml:space="preserve">of </w:t>
-      </w:r>
-      <w:r>
-        <w:t xml:space="preserve">request requirement, it can be simply </w:t>
-      </w:r>
-      <w:r>
-        <w:t>fulfilled</w:t>
-      </w:r>
-      <w:r>
-        <w:t xml:space="preserve"> by </w:t>
-      </w:r>
-      <w:r>
-        <w:t>implementing</w:t>
-      </w:r>
-      <w:r>
-        <w:t xml:space="preserve"> new RequestHandler like FibonacciHandler, and </w:t>
-      </w:r>
-      <w:r>
-        <w:t xml:space="preserve">add corresponding URI mapping. (Of course the name </w:t>
-      </w:r>
-      <w:r>
-        <w:t>fibonacci_web_service.py</w:t>
-      </w:r>
-      <w:r>
-        <w:t xml:space="preserve"> may needs be updated to reflect its extended scope)</w:t>
+        <w:t xml:space="preserve">ab -n 1000 -c 5 </w:t>
+      </w:r>
+      <w:r>
+        <w:t>http://10.32.118.189:8888/fibonacci/800</w:t>
+      </w:r>
+    </w:p>
+    <w:tbl>
+      <w:tblPr>
+        <w:tblStyle w:val="TableGrid"/>
+        <w:tblW w:w="0" w:type="auto"/>
+        <w:tblLook w:val="04A0" w:firstRow="1" w:lastRow="0" w:firstColumn="1" w:lastColumn="0" w:noHBand="0" w:noVBand="1"/>
+      </w:tblPr>
+      <w:tblGrid>
+        <w:gridCol w:w="2942"/>
+        <w:gridCol w:w="2942"/>
+        <w:gridCol w:w="2942"/>
+      </w:tblGrid>
+      <w:tr>
+        <w:trPr>
+          <w:trHeight w:val="265"/>
+        </w:trPr>
+        <w:tc>
+          <w:tcPr>
+            <w:tcW w:w="2942" w:type="dxa"/>
+          </w:tcPr>
+          <w:p>
+            <w:r>
+              <w:rPr>
+                <w:b/>
+              </w:rPr>
+              <w:t>Cache Size</w:t>
+            </w:r>
+          </w:p>
+        </w:tc>
+        <w:tc>
+          <w:tcPr>
+            <w:tcW w:w="2942" w:type="dxa"/>
+          </w:tcPr>
+          <w:p>
+            <w:r>
+              <w:rPr>
+                <w:b/>
+              </w:rPr>
+              <w:t>Time taken for tests</w:t>
+            </w:r>
+          </w:p>
+        </w:tc>
+        <w:tc>
+          <w:tcPr>
+            <w:tcW w:w="2942" w:type="dxa"/>
+          </w:tcPr>
+          <w:p>
+            <w:r>
+              <w:rPr>
+                <w:b/>
+              </w:rPr>
+              <w:t>Time per request</w:t>
+            </w:r>
+          </w:p>
+        </w:tc>
+      </w:tr>
+      <w:tr>
+        <w:trPr>
+          <w:trHeight w:val="250"/>
+        </w:trPr>
+        <w:tc>
+          <w:tcPr>
+            <w:tcW w:w="2942" w:type="dxa"/>
+          </w:tcPr>
+          <w:p>
+            <w:r>
+              <w:t>0</w:t>
+            </w:r>
+          </w:p>
+        </w:tc>
+        <w:tc>
+          <w:tcPr>
+            <w:tcW w:w="2942" w:type="dxa"/>
+          </w:tcPr>
+          <w:p>
+            <w:r>
+              <w:t>6.698 seconds</w:t>
+            </w:r>
+          </w:p>
+        </w:tc>
+        <w:tc>
+          <w:tcPr>
+            <w:tcW w:w="2942" w:type="dxa"/>
+          </w:tcPr>
+          <w:p>
+            <w:r>
+              <w:t>33.492 [ms]</w:t>
+            </w:r>
+          </w:p>
+        </w:tc>
+      </w:tr>
+      <w:tr>
+        <w:trPr>
+          <w:trHeight w:val="265"/>
+        </w:trPr>
+        <w:tc>
+          <w:tcPr>
+            <w:tcW w:w="2942" w:type="dxa"/>
+          </w:tcPr>
+          <w:p>
+            <w:r>
+              <w:t>1000</w:t>
+            </w:r>
+          </w:p>
+        </w:tc>
+        <w:tc>
+          <w:tcPr>
+            <w:tcW w:w="2942" w:type="dxa"/>
+          </w:tcPr>
+          <w:p>
+            <w:r>
+              <w:t>1.508 seconds</w:t>
+            </w:r>
+          </w:p>
+        </w:tc>
+        <w:tc>
+          <w:tcPr>
+            <w:tcW w:w="2942" w:type="dxa"/>
+          </w:tcPr>
+          <w:p>
+            <w:r>
+              <w:t>7.540 [ms]</w:t>
+            </w:r>
+          </w:p>
+        </w:tc>
+      </w:tr>
+    </w:tbl>
+    <w:p/>
+    <w:p>
+      <w:pPr>
+        <w:pStyle w:val="Heading1"/>
+      </w:pPr>
+      <w:bookmarkStart w:id="11" w:name="_Toc429592444"/>
+      <w:r>
+        <w:t>Extendibility</w:t>
+      </w:r>
+      <w:bookmarkEnd w:id="11"/>
+    </w:p>
+    <w:p>
+      <w:r>
+        <w:t xml:space="preserve">Although the Fibonacci web service is simple, the architecture of this project is designed and developed with high </w:t>
+      </w:r>
+      <w:r>
+        <w:t>maintainability</w:t>
+      </w:r>
+      <w:r>
+        <w:t xml:space="preserve"> and with extendibility, which is represented as follows:</w:t>
       </w:r>
     </w:p>
     <w:p>
@@ -2526,7 +3027,35 @@
         </w:numPr>
       </w:pPr>
       <w:r>
-        <w:t>For any new kind of library, it can be added under lib/, by following the example of lib/fibonacci.py</w:t>
+        <w:lastRenderedPageBreak/>
+        <w:t xml:space="preserve">For any new kind </w:t>
+      </w:r>
+      <w:r>
+        <w:t xml:space="preserve">of </w:t>
+      </w:r>
+      <w:r>
+        <w:t xml:space="preserve">request requirement, it can be simply </w:t>
+      </w:r>
+      <w:r>
+        <w:t>fulfilled</w:t>
+      </w:r>
+      <w:r>
+        <w:t xml:space="preserve"> by </w:t>
+      </w:r>
+      <w:r>
+        <w:t>implementing</w:t>
+      </w:r>
+      <w:r>
+        <w:t xml:space="preserve"> new RequestHandler like FibonacciHandler, and </w:t>
+      </w:r>
+      <w:r>
+        <w:t xml:space="preserve">add corresponding URI mapping. (Of course the name </w:t>
+      </w:r>
+      <w:r>
+        <w:t>fibonacci_web_service.py</w:t>
+      </w:r>
+      <w:r>
+        <w:t xml:space="preserve"> may needs be updated to reflect its extended scope)</w:t>
       </w:r>
     </w:p>
     <w:p>
@@ -2538,6 +3067,18 @@
         </w:numPr>
       </w:pPr>
       <w:r>
+        <w:t>For any new kind of library, it can be added under lib/, by following the example of lib/fibonacci.py</w:t>
+      </w:r>
+    </w:p>
+    <w:p>
+      <w:pPr>
+        <w:pStyle w:val="ListParagraph"/>
+        <w:numPr>
+          <w:ilvl w:val="0"/>
+          <w:numId w:val="1"/>
+        </w:numPr>
+      </w:pPr>
+      <w:r>
         <w:t>The unit test and functional test is also simply for extend for new library and RequestHandler.</w:t>
       </w:r>
     </w:p>
@@ -2545,11 +3086,11 @@
       <w:pPr>
         <w:pStyle w:val="Heading1"/>
       </w:pPr>
-      <w:bookmarkStart w:id="11" w:name="_Toc429379215"/>
+      <w:bookmarkStart w:id="12" w:name="_Toc429592445"/>
       <w:r>
         <w:t>Scalability</w:t>
       </w:r>
-      <w:bookmarkEnd w:id="11"/>
+      <w:bookmarkEnd w:id="12"/>
     </w:p>
     <w:p>
       <w:r>
@@ -2593,12 +3134,11 @@
       <w:pPr>
         <w:pStyle w:val="Heading1"/>
       </w:pPr>
-      <w:bookmarkStart w:id="12" w:name="_Toc429379216"/>
-      <w:r>
-        <w:lastRenderedPageBreak/>
+      <w:bookmarkStart w:id="13" w:name="_Toc429592446"/>
+      <w:r>
         <w:t>Further Work</w:t>
       </w:r>
-      <w:bookmarkEnd w:id="12"/>
+      <w:bookmarkEnd w:id="13"/>
     </w:p>
     <w:p>
       <w:r>
@@ -4067,7 +4607,7 @@
 </file>
 
 <file path=customXml/itemProps1.xml><?xml version="1.0" encoding="utf-8"?>
-<ds:datastoreItem xmlns:ds="http://schemas.openxmlformats.org/officeDocument/2006/customXml" ds:itemID="{DDE0742C-F0C6-49A7-86D8-2C8EFD96AECE}">
+<ds:datastoreItem xmlns:ds="http://schemas.openxmlformats.org/officeDocument/2006/customXml" ds:itemID="{A2400474-A235-4B22-8242-40965066BBFC}">
   <ds:schemaRefs>
     <ds:schemaRef ds:uri="http://schemas.openxmlformats.org/officeDocument/2006/bibliography"/>
   </ds:schemaRefs>

</xml_diff>